<commit_message>
agrego imagenes al word
</commit_message>
<xml_diff>
--- a/TP/estrategia.docx
+++ b/TP/estrategia.docx
@@ -751,11 +751,74 @@
       <w:r>
         <w:rPr>
           <w:rFonts w:ascii="Cambria" w:hAnsi="Cambria"/>
-          <w:b/>
-          <w:bCs/>
+          <w:noProof/>
           <w:lang w:val="es-AR"/>
         </w:rPr>
         <w:lastRenderedPageBreak/>
+        <w:drawing>
+          <wp:anchor distT="0" distB="0" distL="114300" distR="114300" simplePos="0" relativeHeight="251659264" behindDoc="0" locked="0" layoutInCell="1" allowOverlap="1" wp14:anchorId="6B36E519" wp14:editId="30567940">
+            <wp:simplePos x="0" y="0"/>
+            <wp:positionH relativeFrom="margin">
+              <wp:align>right</wp:align>
+            </wp:positionH>
+            <wp:positionV relativeFrom="paragraph">
+              <wp:posOffset>352425</wp:posOffset>
+            </wp:positionV>
+            <wp:extent cx="6181725" cy="3400425"/>
+            <wp:effectExtent l="0" t="0" r="9525" b="9525"/>
+            <wp:wrapTopAndBottom/>
+            <wp:docPr id="2" name="Imagen 2"/>
+            <wp:cNvGraphicFramePr>
+              <a:graphicFrameLocks xmlns:a="http://schemas.openxmlformats.org/drawingml/2006/main" noChangeAspect="1"/>
+            </wp:cNvGraphicFramePr>
+            <a:graphic xmlns:a="http://schemas.openxmlformats.org/drawingml/2006/main">
+              <a:graphicData uri="http://schemas.openxmlformats.org/drawingml/2006/picture">
+                <pic:pic xmlns:pic="http://schemas.openxmlformats.org/drawingml/2006/picture">
+                  <pic:nvPicPr>
+                    <pic:cNvPr id="0" name="Picture 2"/>
+                    <pic:cNvPicPr>
+                      <a:picLocks noChangeAspect="1" noChangeArrowheads="1"/>
+                    </pic:cNvPicPr>
+                  </pic:nvPicPr>
+                  <pic:blipFill>
+                    <a:blip r:embed="rId6" cstate="print">
+                      <a:extLst>
+                        <a:ext uri="{28A0092B-C50C-407E-A947-70E740481C1C}">
+                          <a14:useLocalDpi xmlns:a14="http://schemas.microsoft.com/office/drawing/2010/main" val="0"/>
+                        </a:ext>
+                      </a:extLst>
+                    </a:blip>
+                    <a:srcRect/>
+                    <a:stretch>
+                      <a:fillRect/>
+                    </a:stretch>
+                  </pic:blipFill>
+                  <pic:spPr bwMode="auto">
+                    <a:xfrm>
+                      <a:off x="0" y="0"/>
+                      <a:ext cx="6181725" cy="3400425"/>
+                    </a:xfrm>
+                    <a:prstGeom prst="rect">
+                      <a:avLst/>
+                    </a:prstGeom>
+                    <a:noFill/>
+                    <a:ln>
+                      <a:noFill/>
+                    </a:ln>
+                  </pic:spPr>
+                </pic:pic>
+              </a:graphicData>
+            </a:graphic>
+          </wp:anchor>
+        </w:drawing>
+      </w:r>
+      <w:r>
+        <w:rPr>
+          <w:rFonts w:ascii="Cambria" w:hAnsi="Cambria"/>
+          <w:b/>
+          <w:bCs/>
+          <w:lang w:val="es-AR"/>
+        </w:rPr>
         <w:t>Modelo de Datos propuesto:</w:t>
       </w:r>
     </w:p>
@@ -823,6 +886,69 @@
       <w:r>
         <w:rPr>
           <w:rFonts w:ascii="Cambria" w:hAnsi="Cambria"/>
+          <w:noProof/>
+          <w:lang w:val="es-AR"/>
+        </w:rPr>
+        <w:drawing>
+          <wp:anchor distT="0" distB="0" distL="114300" distR="114300" simplePos="0" relativeHeight="251658240" behindDoc="0" locked="0" layoutInCell="1" allowOverlap="1" wp14:anchorId="6F9E8DCB" wp14:editId="5404E5FA">
+            <wp:simplePos x="0" y="0"/>
+            <wp:positionH relativeFrom="margin">
+              <wp:align>right</wp:align>
+            </wp:positionH>
+            <wp:positionV relativeFrom="paragraph">
+              <wp:posOffset>909955</wp:posOffset>
+            </wp:positionV>
+            <wp:extent cx="6181725" cy="4076700"/>
+            <wp:effectExtent l="0" t="0" r="9525" b="0"/>
+            <wp:wrapTopAndBottom/>
+            <wp:docPr id="1" name="Imagen 1"/>
+            <wp:cNvGraphicFramePr>
+              <a:graphicFrameLocks xmlns:a="http://schemas.openxmlformats.org/drawingml/2006/main" noChangeAspect="1"/>
+            </wp:cNvGraphicFramePr>
+            <a:graphic xmlns:a="http://schemas.openxmlformats.org/drawingml/2006/main">
+              <a:graphicData uri="http://schemas.openxmlformats.org/drawingml/2006/picture">
+                <pic:pic xmlns:pic="http://schemas.openxmlformats.org/drawingml/2006/picture">
+                  <pic:nvPicPr>
+                    <pic:cNvPr id="0" name="Picture 1"/>
+                    <pic:cNvPicPr>
+                      <a:picLocks noChangeAspect="1" noChangeArrowheads="1"/>
+                    </pic:cNvPicPr>
+                  </pic:nvPicPr>
+                  <pic:blipFill>
+                    <a:blip r:embed="rId7">
+                      <a:extLst>
+                        <a:ext uri="{28A0092B-C50C-407E-A947-70E740481C1C}">
+                          <a14:useLocalDpi xmlns:a14="http://schemas.microsoft.com/office/drawing/2010/main" val="0"/>
+                        </a:ext>
+                      </a:extLst>
+                    </a:blip>
+                    <a:srcRect/>
+                    <a:stretch>
+                      <a:fillRect/>
+                    </a:stretch>
+                  </pic:blipFill>
+                  <pic:spPr bwMode="auto">
+                    <a:xfrm>
+                      <a:off x="0" y="0"/>
+                      <a:ext cx="6181725" cy="4076700"/>
+                    </a:xfrm>
+                    <a:prstGeom prst="rect">
+                      <a:avLst/>
+                    </a:prstGeom>
+                    <a:noFill/>
+                    <a:ln>
+                      <a:noFill/>
+                    </a:ln>
+                  </pic:spPr>
+                </pic:pic>
+              </a:graphicData>
+            </a:graphic>
+          </wp:anchor>
+        </w:drawing>
+      </w:r>
+      <w:r>
+        <w:rPr>
+          <w:rFonts w:ascii="Cambria" w:hAnsi="Cambria"/>
           <w:lang w:val="es-AR"/>
         </w:rPr>
         <w:t xml:space="preserve">Optamos por </w:t>
@@ -913,7 +1039,7 @@
       </w:r>
     </w:p>
     <w:sectPr>
-      <w:footerReference w:type="default" r:id="rId6"/>
+      <w:footerReference w:type="default" r:id="rId8"/>
       <w:pgSz w:w="11906" w:h="16838"/>
       <w:pgMar w:top="1440" w:right="1080" w:bottom="1440" w:left="1080" w:header="708" w:footer="708" w:gutter="0"/>
       <w:cols w:space="708"/>
@@ -967,7 +1093,7 @@
     <w:sdtContent>
       <w:p>
         <w:pPr>
-          <w:pStyle w:val="Footer"/>
+          <w:pStyle w:val="Piedepgina"/>
           <w:jc w:val="right"/>
           <w:rPr>
             <w:rFonts w:ascii="Cambria" w:hAnsi="Cambria"/>
@@ -1010,7 +1136,7 @@
   </w:sdt>
   <w:p>
     <w:pPr>
-      <w:pStyle w:val="Footer"/>
+      <w:pStyle w:val="Piedepgina"/>
     </w:pPr>
   </w:p>
 </w:ftr>
@@ -1440,12 +1566,13 @@
     <w:name w:val="Normal"/>
     <w:qFormat/>
   </w:style>
-  <w:style w:type="character" w:default="1" w:styleId="DefaultParagraphFont">
+  <w:style w:type="character" w:default="1" w:styleId="Fuentedeprrafopredeter">
     <w:name w:val="Default Paragraph Font"/>
     <w:uiPriority w:val="1"/>
+    <w:semiHidden/>
     <w:unhideWhenUsed/>
   </w:style>
-  <w:style w:type="table" w:default="1" w:styleId="TableNormal">
+  <w:style w:type="table" w:default="1" w:styleId="Tablanormal">
     <w:name w:val="Normal Table"/>
     <w:uiPriority w:val="99"/>
     <w:semiHidden/>
@@ -1460,16 +1587,16 @@
       </w:tblCellMar>
     </w:tblPr>
   </w:style>
-  <w:style w:type="numbering" w:default="1" w:styleId="NoList">
+  <w:style w:type="numbering" w:default="1" w:styleId="Sinlista">
     <w:name w:val="No List"/>
     <w:uiPriority w:val="99"/>
     <w:semiHidden/>
     <w:unhideWhenUsed/>
   </w:style>
-  <w:style w:type="paragraph" w:styleId="Header">
+  <w:style w:type="paragraph" w:styleId="Encabezado">
     <w:name w:val="header"/>
     <w:basedOn w:val="Normal"/>
-    <w:link w:val="HeaderChar"/>
+    <w:link w:val="EncabezadoCar"/>
     <w:uiPriority w:val="99"/>
     <w:unhideWhenUsed/>
     <w:rsid w:val="00943894"/>
@@ -1481,17 +1608,17 @@
       <w:spacing w:after="0" w:line="240" w:lineRule="auto"/>
     </w:pPr>
   </w:style>
-  <w:style w:type="character" w:customStyle="1" w:styleId="HeaderChar">
-    <w:name w:val="Header Char"/>
-    <w:basedOn w:val="DefaultParagraphFont"/>
-    <w:link w:val="Header"/>
+  <w:style w:type="character" w:customStyle="1" w:styleId="EncabezadoCar">
+    <w:name w:val="Encabezado Car"/>
+    <w:basedOn w:val="Fuentedeprrafopredeter"/>
+    <w:link w:val="Encabezado"/>
     <w:uiPriority w:val="99"/>
     <w:rsid w:val="00943894"/>
   </w:style>
-  <w:style w:type="paragraph" w:styleId="Footer">
+  <w:style w:type="paragraph" w:styleId="Piedepgina">
     <w:name w:val="footer"/>
     <w:basedOn w:val="Normal"/>
-    <w:link w:val="FooterChar"/>
+    <w:link w:val="PiedepginaCar"/>
     <w:uiPriority w:val="99"/>
     <w:unhideWhenUsed/>
     <w:rsid w:val="00943894"/>
@@ -1503,12 +1630,35 @@
       <w:spacing w:after="0" w:line="240" w:lineRule="auto"/>
     </w:pPr>
   </w:style>
-  <w:style w:type="character" w:customStyle="1" w:styleId="FooterChar">
-    <w:name w:val="Footer Char"/>
-    <w:basedOn w:val="DefaultParagraphFont"/>
-    <w:link w:val="Footer"/>
+  <w:style w:type="character" w:customStyle="1" w:styleId="PiedepginaCar">
+    <w:name w:val="Pie de página Car"/>
+    <w:basedOn w:val="Fuentedeprrafopredeter"/>
+    <w:link w:val="Piedepgina"/>
     <w:uiPriority w:val="99"/>
     <w:rsid w:val="00943894"/>
+  </w:style>
+  <w:style w:type="character" w:styleId="Hipervnculo">
+    <w:name w:val="Hyperlink"/>
+    <w:basedOn w:val="Fuentedeprrafopredeter"/>
+    <w:uiPriority w:val="99"/>
+    <w:unhideWhenUsed/>
+    <w:rsid w:val="0081390C"/>
+    <w:rPr>
+      <w:color w:val="0563C1" w:themeColor="hyperlink"/>
+      <w:u w:val="single"/>
+    </w:rPr>
+  </w:style>
+  <w:style w:type="character" w:styleId="Mencinsinresolver">
+    <w:name w:val="Unresolved Mention"/>
+    <w:basedOn w:val="Fuentedeprrafopredeter"/>
+    <w:uiPriority w:val="99"/>
+    <w:semiHidden/>
+    <w:unhideWhenUsed/>
+    <w:rsid w:val="0081390C"/>
+    <w:rPr>
+      <w:color w:val="605E5C"/>
+      <w:shd w:val="clear" w:color="auto" w:fill="E1DFDD"/>
+    </w:rPr>
   </w:style>
 </w:styles>
 </file>

</xml_diff>

<commit_message>
agrego indice a estrategia
</commit_message>
<xml_diff>
--- a/TP/estrategia.docx
+++ b/TP/estrategia.docx
@@ -183,6 +183,43 @@
           <w:lang w:val="es-AR"/>
         </w:rPr>
       </w:pPr>
+      <w:r>
+        <w:rPr>
+          <w:rFonts w:ascii="Cambria" w:hAnsi="Cambria"/>
+          <w:lang w:val="es-AR"/>
+        </w:rPr>
+        <w:t>Grupo:</w:t>
+      </w:r>
+      <w:r>
+        <w:rPr>
+          <w:rFonts w:ascii="Cambria" w:hAnsi="Cambria"/>
+          <w:lang w:val="es-AR"/>
+        </w:rPr>
+        <w:tab/>
+      </w:r>
+      <w:r>
+        <w:rPr>
+          <w:rFonts w:ascii="Cambria" w:hAnsi="Cambria"/>
+          <w:lang w:val="es-AR"/>
+        </w:rPr>
+        <w:tab/>
+      </w:r>
+      <w:r>
+        <w:rPr>
+          <w:rFonts w:ascii="Cambria" w:hAnsi="Cambria"/>
+          <w:lang w:val="es-AR"/>
+        </w:rPr>
+        <w:tab/>
+      </w:r>
+      <w:r>
+        <w:rPr>
+          <w:rFonts w:ascii="Cambria" w:hAnsi="Cambria"/>
+          <w:b/>
+          <w:bCs/>
+          <w:lang w:val="es-AR"/>
+        </w:rPr>
+        <w:t>MARCO_AND_FRIENDS.</w:t>
+      </w:r>
     </w:p>
     <w:p>
       <w:pPr>
@@ -205,6 +242,43 @@
           <w:lang w:val="es-AR"/>
         </w:rPr>
       </w:pPr>
+      <w:r>
+        <w:rPr>
+          <w:rFonts w:ascii="Cambria" w:hAnsi="Cambria"/>
+          <w:lang w:val="es-AR"/>
+        </w:rPr>
+        <w:t>Curso:</w:t>
+      </w:r>
+      <w:r>
+        <w:rPr>
+          <w:rFonts w:ascii="Cambria" w:hAnsi="Cambria"/>
+          <w:lang w:val="es-AR"/>
+        </w:rPr>
+        <w:tab/>
+      </w:r>
+      <w:r>
+        <w:rPr>
+          <w:rFonts w:ascii="Cambria" w:hAnsi="Cambria"/>
+          <w:lang w:val="es-AR"/>
+        </w:rPr>
+        <w:tab/>
+      </w:r>
+      <w:r>
+        <w:rPr>
+          <w:rFonts w:ascii="Cambria" w:hAnsi="Cambria"/>
+          <w:lang w:val="es-AR"/>
+        </w:rPr>
+        <w:tab/>
+      </w:r>
+      <w:r>
+        <w:rPr>
+          <w:rFonts w:ascii="Cambria" w:hAnsi="Cambria"/>
+          <w:b/>
+          <w:bCs/>
+          <w:lang w:val="es-AR"/>
+        </w:rPr>
+        <w:t>K3012.</w:t>
+      </w:r>
     </w:p>
     <w:p>
       <w:pPr>
@@ -232,37 +306,67 @@
           <w:rFonts w:ascii="Cambria" w:hAnsi="Cambria"/>
           <w:lang w:val="es-AR"/>
         </w:rPr>
-        <w:t>Grupo:</w:t>
-      </w:r>
-      <w:r>
-        <w:rPr>
-          <w:rFonts w:ascii="Cambria" w:hAnsi="Cambria"/>
-          <w:lang w:val="es-AR"/>
-        </w:rPr>
-        <w:tab/>
-      </w:r>
-      <w:r>
-        <w:rPr>
-          <w:rFonts w:ascii="Cambria" w:hAnsi="Cambria"/>
-          <w:lang w:val="es-AR"/>
-        </w:rPr>
-        <w:tab/>
-      </w:r>
-      <w:r>
-        <w:rPr>
-          <w:rFonts w:ascii="Cambria" w:hAnsi="Cambria"/>
-          <w:lang w:val="es-AR"/>
-        </w:rPr>
-        <w:tab/>
-      </w:r>
-      <w:r>
-        <w:rPr>
-          <w:rFonts w:ascii="Cambria" w:hAnsi="Cambria"/>
-          <w:b/>
-          <w:bCs/>
-          <w:lang w:val="es-AR"/>
-        </w:rPr>
-        <w:t>MARCO_AND_FRIENDS.</w:t>
+        <w:t>Integrantes:</w:t>
+      </w:r>
+      <w:r>
+        <w:rPr>
+          <w:rFonts w:ascii="Cambria" w:hAnsi="Cambria"/>
+          <w:lang w:val="es-AR"/>
+        </w:rPr>
+        <w:tab/>
+      </w:r>
+      <w:r>
+        <w:rPr>
+          <w:rFonts w:ascii="Cambria" w:hAnsi="Cambria"/>
+          <w:lang w:val="es-AR"/>
+        </w:rPr>
+        <w:tab/>
+      </w:r>
+      <w:r>
+        <w:rPr>
+          <w:rFonts w:ascii="Cambria" w:hAnsi="Cambria"/>
+          <w:b/>
+          <w:bCs/>
+          <w:lang w:val="es-AR"/>
+        </w:rPr>
+        <w:t>Cabaleiro, Ulises</w:t>
+      </w:r>
+      <w:r>
+        <w:rPr>
+          <w:rFonts w:ascii="Cambria" w:hAnsi="Cambria"/>
+          <w:b/>
+          <w:bCs/>
+          <w:lang w:val="es-AR"/>
+        </w:rPr>
+        <w:tab/>
+      </w:r>
+      <w:r>
+        <w:rPr>
+          <w:rFonts w:ascii="Cambria" w:hAnsi="Cambria"/>
+          <w:b/>
+          <w:bCs/>
+          <w:lang w:val="es-AR"/>
+        </w:rPr>
+        <w:tab/>
+      </w:r>
+      <w:r>
+        <w:rPr>
+          <w:rFonts w:ascii="Cambria" w:hAnsi="Cambria"/>
+          <w:b/>
+          <w:bCs/>
+          <w:lang w:val="es-AR"/>
+        </w:rPr>
+        <w:tab/>
+      </w:r>
+      <w:r>
+        <w:rPr>
+          <w:rFonts w:ascii="Cambria" w:hAnsi="Cambria"/>
+          <w:b/>
+          <w:bCs/>
+          <w:lang w:val="es-AR"/>
+        </w:rPr>
+        <w:tab/>
+        <w:t>1777361.</w:t>
       </w:r>
     </w:p>
     <w:p>
@@ -275,6 +379,97 @@
           <w:lang w:val="es-AR"/>
         </w:rPr>
       </w:pPr>
+      <w:r>
+        <w:rPr>
+          <w:rFonts w:ascii="Cambria" w:hAnsi="Cambria"/>
+          <w:b/>
+          <w:bCs/>
+          <w:lang w:val="es-AR"/>
+        </w:rPr>
+        <w:tab/>
+      </w:r>
+      <w:r>
+        <w:rPr>
+          <w:rFonts w:ascii="Cambria" w:hAnsi="Cambria"/>
+          <w:b/>
+          <w:bCs/>
+          <w:lang w:val="es-AR"/>
+        </w:rPr>
+        <w:tab/>
+      </w:r>
+      <w:r>
+        <w:rPr>
+          <w:rFonts w:ascii="Cambria" w:hAnsi="Cambria"/>
+          <w:b/>
+          <w:bCs/>
+          <w:lang w:val="es-AR"/>
+        </w:rPr>
+        <w:tab/>
+        <w:t>Piloni, Ignacio</w:t>
+      </w:r>
+      <w:r>
+        <w:rPr>
+          <w:rFonts w:ascii="Cambria" w:hAnsi="Cambria"/>
+          <w:b/>
+          <w:bCs/>
+          <w:lang w:val="es-AR"/>
+        </w:rPr>
+        <w:tab/>
+      </w:r>
+      <w:r>
+        <w:rPr>
+          <w:rFonts w:ascii="Cambria" w:hAnsi="Cambria"/>
+          <w:b/>
+          <w:bCs/>
+          <w:lang w:val="es-AR"/>
+        </w:rPr>
+        <w:tab/>
+      </w:r>
+      <w:r>
+        <w:rPr>
+          <w:rFonts w:ascii="Cambria" w:hAnsi="Cambria"/>
+          <w:b/>
+          <w:bCs/>
+          <w:lang w:val="es-AR"/>
+        </w:rPr>
+        <w:tab/>
+      </w:r>
+      <w:r>
+        <w:rPr>
+          <w:rFonts w:ascii="Cambria" w:hAnsi="Cambria"/>
+          <w:b/>
+          <w:bCs/>
+          <w:lang w:val="es-AR"/>
+        </w:rPr>
+        <w:tab/>
+      </w:r>
+      <w:r>
+        <w:rPr>
+          <w:rFonts w:ascii="Cambria" w:hAnsi="Cambria"/>
+          <w:b/>
+          <w:bCs/>
+          <w:lang w:val="es-AR"/>
+        </w:rPr>
+        <w:tab/>
+      </w:r>
+      <w:r>
+        <w:rPr>
+          <w:rFonts w:ascii="Cambria" w:hAnsi="Cambria"/>
+          <w:b/>
+          <w:bCs/>
+          <w:lang w:val="es-AR"/>
+        </w:rPr>
+        <w:t>1764445</w:t>
+      </w:r>
+      <w:r>
+        <w:rPr>
+          <w:rFonts w:ascii="Cambria" w:hAnsi="Cambria"/>
+          <w:b/>
+          <w:bCs/>
+          <w:lang w:val="es-AR"/>
+        </w:rPr>
+        <w:t>.</w:t>
+      </w:r>
     </w:p>
     <w:p>
       <w:pPr>
@@ -289,39 +484,111 @@
       <w:r>
         <w:rPr>
           <w:rFonts w:ascii="Cambria" w:hAnsi="Cambria"/>
-          <w:lang w:val="es-AR"/>
-        </w:rPr>
-        <w:t>Curso:</w:t>
-      </w:r>
-      <w:r>
-        <w:rPr>
-          <w:rFonts w:ascii="Cambria" w:hAnsi="Cambria"/>
-          <w:lang w:val="es-AR"/>
-        </w:rPr>
-        <w:tab/>
-      </w:r>
-      <w:r>
-        <w:rPr>
-          <w:rFonts w:ascii="Cambria" w:hAnsi="Cambria"/>
-          <w:lang w:val="es-AR"/>
-        </w:rPr>
-        <w:tab/>
-      </w:r>
-      <w:r>
-        <w:rPr>
-          <w:rFonts w:ascii="Cambria" w:hAnsi="Cambria"/>
-          <w:lang w:val="es-AR"/>
-        </w:rPr>
-        <w:tab/>
-      </w:r>
-      <w:r>
-        <w:rPr>
-          <w:rFonts w:ascii="Cambria" w:hAnsi="Cambria"/>
-          <w:b/>
-          <w:bCs/>
-          <w:lang w:val="es-AR"/>
-        </w:rPr>
-        <w:t>K3012.</w:t>
+          <w:b/>
+          <w:bCs/>
+          <w:lang w:val="es-AR"/>
+        </w:rPr>
+        <w:tab/>
+      </w:r>
+      <w:r>
+        <w:rPr>
+          <w:rFonts w:ascii="Cambria" w:hAnsi="Cambria"/>
+          <w:b/>
+          <w:bCs/>
+          <w:lang w:val="es-AR"/>
+        </w:rPr>
+        <w:tab/>
+      </w:r>
+      <w:r>
+        <w:rPr>
+          <w:rFonts w:ascii="Cambria" w:hAnsi="Cambria"/>
+          <w:b/>
+          <w:bCs/>
+          <w:lang w:val="es-AR"/>
+        </w:rPr>
+        <w:tab/>
+        <w:t>Rodriguez, Mora</w:t>
+      </w:r>
+      <w:r>
+        <w:rPr>
+          <w:rFonts w:ascii="Cambria" w:hAnsi="Cambria"/>
+          <w:b/>
+          <w:bCs/>
+          <w:lang w:val="es-AR"/>
+        </w:rPr>
+        <w:tab/>
+      </w:r>
+      <w:r>
+        <w:rPr>
+          <w:rFonts w:ascii="Cambria" w:hAnsi="Cambria"/>
+          <w:b/>
+          <w:bCs/>
+          <w:lang w:val="es-AR"/>
+        </w:rPr>
+        <w:tab/>
+      </w:r>
+      <w:r>
+        <w:rPr>
+          <w:rFonts w:ascii="Cambria" w:hAnsi="Cambria"/>
+          <w:b/>
+          <w:bCs/>
+          <w:lang w:val="es-AR"/>
+        </w:rPr>
+        <w:tab/>
+      </w:r>
+      <w:r>
+        <w:rPr>
+          <w:rFonts w:ascii="Cambria" w:hAnsi="Cambria"/>
+          <w:b/>
+          <w:bCs/>
+          <w:lang w:val="es-AR"/>
+        </w:rPr>
+        <w:tab/>
+      </w:r>
+      <w:r>
+        <w:rPr>
+          <w:rFonts w:ascii="Cambria" w:hAnsi="Cambria"/>
+          <w:b/>
+          <w:bCs/>
+          <w:lang w:val="es-AR"/>
+        </w:rPr>
+        <w:t>1763908</w:t>
+      </w:r>
+      <w:r>
+        <w:rPr>
+          <w:rFonts w:ascii="Cambria" w:hAnsi="Cambria"/>
+          <w:b/>
+          <w:bCs/>
+          <w:lang w:val="es-AR"/>
+        </w:rPr>
+        <w:t>.</w:t>
+      </w:r>
+      <w:r>
+        <w:rPr>
+          <w:rFonts w:ascii="Cambria" w:hAnsi="Cambria"/>
+          <w:b/>
+          <w:bCs/>
+          <w:lang w:val="es-AR"/>
+        </w:rPr>
+        <w:tab/>
+      </w:r>
+      <w:r>
+        <w:rPr>
+          <w:rFonts w:ascii="Cambria" w:hAnsi="Cambria"/>
+          <w:b/>
+          <w:bCs/>
+          <w:lang w:val="es-AR"/>
+        </w:rPr>
+        <w:tab/>
+      </w:r>
+      <w:r>
+        <w:rPr>
+          <w:rFonts w:ascii="Cambria" w:hAnsi="Cambria"/>
+          <w:b/>
+          <w:bCs/>
+          <w:lang w:val="es-AR"/>
+        </w:rPr>
+        <w:tab/>
       </w:r>
     </w:p>
     <w:p>
@@ -334,176 +601,69 @@
           <w:lang w:val="es-AR"/>
         </w:rPr>
       </w:pPr>
-    </w:p>
-    <w:p>
-      <w:pPr>
-        <w:spacing w:line="276" w:lineRule="auto"/>
-        <w:rPr>
-          <w:rFonts w:ascii="Cambria" w:hAnsi="Cambria"/>
-          <w:b/>
-          <w:bCs/>
-          <w:lang w:val="es-AR"/>
-        </w:rPr>
-      </w:pPr>
-      <w:r>
-        <w:rPr>
-          <w:rFonts w:ascii="Cambria" w:hAnsi="Cambria"/>
-          <w:lang w:val="es-AR"/>
-        </w:rPr>
-        <w:t>Integrantes:</w:t>
-      </w:r>
-      <w:r>
-        <w:rPr>
-          <w:rFonts w:ascii="Cambria" w:hAnsi="Cambria"/>
-          <w:lang w:val="es-AR"/>
-        </w:rPr>
-        <w:tab/>
-      </w:r>
-      <w:r>
-        <w:rPr>
-          <w:rFonts w:ascii="Cambria" w:hAnsi="Cambria"/>
-          <w:lang w:val="es-AR"/>
-        </w:rPr>
-        <w:tab/>
-      </w:r>
-      <w:r>
-        <w:rPr>
-          <w:rFonts w:ascii="Cambria" w:hAnsi="Cambria"/>
-          <w:b/>
-          <w:bCs/>
-          <w:lang w:val="es-AR"/>
-        </w:rPr>
-        <w:t>Cabaleiro, Ulises</w:t>
-      </w:r>
-      <w:r>
-        <w:rPr>
-          <w:rFonts w:ascii="Cambria" w:hAnsi="Cambria"/>
-          <w:b/>
-          <w:bCs/>
-          <w:lang w:val="es-AR"/>
-        </w:rPr>
-        <w:tab/>
-      </w:r>
-      <w:r>
-        <w:rPr>
-          <w:rFonts w:ascii="Cambria" w:hAnsi="Cambria"/>
-          <w:b/>
-          <w:bCs/>
-          <w:lang w:val="es-AR"/>
-        </w:rPr>
-        <w:tab/>
-      </w:r>
-      <w:r>
-        <w:rPr>
-          <w:rFonts w:ascii="Cambria" w:hAnsi="Cambria"/>
-          <w:b/>
-          <w:bCs/>
-          <w:lang w:val="es-AR"/>
-        </w:rPr>
-        <w:tab/>
-      </w:r>
-      <w:r>
-        <w:rPr>
-          <w:rFonts w:ascii="Cambria" w:hAnsi="Cambria"/>
-          <w:b/>
-          <w:bCs/>
-          <w:lang w:val="es-AR"/>
-        </w:rPr>
-        <w:tab/>
-        <w:t>1777361.</w:t>
-      </w:r>
-    </w:p>
-    <w:p>
-      <w:pPr>
-        <w:spacing w:line="276" w:lineRule="auto"/>
-        <w:rPr>
-          <w:rFonts w:ascii="Cambria" w:hAnsi="Cambria"/>
-          <w:b/>
-          <w:bCs/>
-          <w:lang w:val="es-AR"/>
-        </w:rPr>
-      </w:pPr>
-      <w:r>
-        <w:rPr>
-          <w:rFonts w:ascii="Cambria" w:hAnsi="Cambria"/>
-          <w:b/>
-          <w:bCs/>
-          <w:lang w:val="es-AR"/>
-        </w:rPr>
-        <w:tab/>
-      </w:r>
-      <w:r>
-        <w:rPr>
-          <w:rFonts w:ascii="Cambria" w:hAnsi="Cambria"/>
-          <w:b/>
-          <w:bCs/>
-          <w:lang w:val="es-AR"/>
-        </w:rPr>
-        <w:tab/>
-      </w:r>
-      <w:r>
-        <w:rPr>
-          <w:rFonts w:ascii="Cambria" w:hAnsi="Cambria"/>
-          <w:b/>
-          <w:bCs/>
-          <w:lang w:val="es-AR"/>
-        </w:rPr>
-        <w:tab/>
-        <w:t>Piloni, Ignacio</w:t>
-      </w:r>
-      <w:r>
-        <w:rPr>
-          <w:rFonts w:ascii="Cambria" w:hAnsi="Cambria"/>
-          <w:b/>
-          <w:bCs/>
-          <w:lang w:val="es-AR"/>
-        </w:rPr>
-        <w:tab/>
-      </w:r>
-      <w:r>
-        <w:rPr>
-          <w:rFonts w:ascii="Cambria" w:hAnsi="Cambria"/>
-          <w:b/>
-          <w:bCs/>
-          <w:lang w:val="es-AR"/>
-        </w:rPr>
-        <w:tab/>
-      </w:r>
-      <w:r>
-        <w:rPr>
-          <w:rFonts w:ascii="Cambria" w:hAnsi="Cambria"/>
-          <w:b/>
-          <w:bCs/>
-          <w:lang w:val="es-AR"/>
-        </w:rPr>
-        <w:tab/>
-      </w:r>
-      <w:r>
-        <w:rPr>
-          <w:rFonts w:ascii="Cambria" w:hAnsi="Cambria"/>
-          <w:b/>
-          <w:bCs/>
-          <w:lang w:val="es-AR"/>
-        </w:rPr>
-        <w:tab/>
-      </w:r>
-      <w:r>
-        <w:rPr>
-          <w:rFonts w:ascii="Cambria" w:hAnsi="Cambria"/>
-          <w:b/>
-          <w:bCs/>
-          <w:lang w:val="es-AR"/>
-        </w:rPr>
-        <w:tab/>
-      </w:r>
-      <w:r>
-        <w:rPr>
-          <w:rFonts w:ascii="Cambria" w:hAnsi="Cambria"/>
-          <w:b/>
-          <w:bCs/>
-          <w:lang w:val="es-AR"/>
-        </w:rPr>
-        <w:t>1764445</w:t>
+      <w:r>
+        <w:rPr>
+          <w:rFonts w:ascii="Cambria" w:hAnsi="Cambria"/>
+          <w:b/>
+          <w:bCs/>
+          <w:lang w:val="es-AR"/>
+        </w:rPr>
+        <w:tab/>
+      </w:r>
+      <w:r>
+        <w:rPr>
+          <w:rFonts w:ascii="Cambria" w:hAnsi="Cambria"/>
+          <w:b/>
+          <w:bCs/>
+          <w:lang w:val="es-AR"/>
+        </w:rPr>
+        <w:tab/>
+      </w:r>
+      <w:r>
+        <w:rPr>
+          <w:rFonts w:ascii="Cambria" w:hAnsi="Cambria"/>
+          <w:b/>
+          <w:bCs/>
+          <w:lang w:val="es-AR"/>
+        </w:rPr>
+        <w:tab/>
+        <w:t>Piatti Castro, Marco Augusto</w:t>
+      </w:r>
+      <w:r>
+        <w:rPr>
+          <w:rFonts w:ascii="Cambria" w:hAnsi="Cambria"/>
+          <w:b/>
+          <w:bCs/>
+          <w:lang w:val="es-AR"/>
+        </w:rPr>
+        <w:tab/>
+      </w:r>
+      <w:r>
+        <w:rPr>
+          <w:rFonts w:ascii="Cambria" w:hAnsi="Cambria"/>
+          <w:b/>
+          <w:bCs/>
+          <w:lang w:val="es-AR"/>
+        </w:rPr>
+        <w:tab/>
+      </w:r>
+      <w:r>
+        <w:rPr>
+          <w:rFonts w:ascii="Cambria" w:hAnsi="Cambria"/>
+          <w:b/>
+          <w:bCs/>
+          <w:lang w:val="es-AR"/>
+        </w:rPr>
+        <w:tab/>
+      </w:r>
+      <w:r>
+        <w:rPr>
+          <w:rFonts w:ascii="Cambria" w:hAnsi="Cambria"/>
+          <w:b/>
+          <w:bCs/>
+          <w:lang w:val="es-AR"/>
+        </w:rPr>
+        <w:t>1756450</w:t>
       </w:r>
       <w:r>
         <w:rPr>
@@ -517,210 +677,6 @@
     </w:p>
     <w:p>
       <w:pPr>
-        <w:spacing w:line="276" w:lineRule="auto"/>
-        <w:rPr>
-          <w:rFonts w:ascii="Cambria" w:hAnsi="Cambria"/>
-          <w:b/>
-          <w:bCs/>
-          <w:lang w:val="es-AR"/>
-        </w:rPr>
-      </w:pPr>
-      <w:r>
-        <w:rPr>
-          <w:rFonts w:ascii="Cambria" w:hAnsi="Cambria"/>
-          <w:b/>
-          <w:bCs/>
-          <w:lang w:val="es-AR"/>
-        </w:rPr>
-        <w:tab/>
-      </w:r>
-      <w:r>
-        <w:rPr>
-          <w:rFonts w:ascii="Cambria" w:hAnsi="Cambria"/>
-          <w:b/>
-          <w:bCs/>
-          <w:lang w:val="es-AR"/>
-        </w:rPr>
-        <w:tab/>
-      </w:r>
-      <w:r>
-        <w:rPr>
-          <w:rFonts w:ascii="Cambria" w:hAnsi="Cambria"/>
-          <w:b/>
-          <w:bCs/>
-          <w:lang w:val="es-AR"/>
-        </w:rPr>
-        <w:tab/>
-        <w:t>Rodriguez, Mora</w:t>
-      </w:r>
-      <w:r>
-        <w:rPr>
-          <w:rFonts w:ascii="Cambria" w:hAnsi="Cambria"/>
-          <w:b/>
-          <w:bCs/>
-          <w:lang w:val="es-AR"/>
-        </w:rPr>
-        <w:tab/>
-      </w:r>
-      <w:r>
-        <w:rPr>
-          <w:rFonts w:ascii="Cambria" w:hAnsi="Cambria"/>
-          <w:b/>
-          <w:bCs/>
-          <w:lang w:val="es-AR"/>
-        </w:rPr>
-        <w:tab/>
-      </w:r>
-      <w:r>
-        <w:rPr>
-          <w:rFonts w:ascii="Cambria" w:hAnsi="Cambria"/>
-          <w:b/>
-          <w:bCs/>
-          <w:lang w:val="es-AR"/>
-        </w:rPr>
-        <w:tab/>
-      </w:r>
-      <w:r>
-        <w:rPr>
-          <w:rFonts w:ascii="Cambria" w:hAnsi="Cambria"/>
-          <w:b/>
-          <w:bCs/>
-          <w:lang w:val="es-AR"/>
-        </w:rPr>
-        <w:tab/>
-      </w:r>
-      <w:r>
-        <w:rPr>
-          <w:rFonts w:ascii="Cambria" w:hAnsi="Cambria"/>
-          <w:b/>
-          <w:bCs/>
-          <w:lang w:val="es-AR"/>
-        </w:rPr>
-        <w:t>1763908</w:t>
-      </w:r>
-      <w:r>
-        <w:rPr>
-          <w:rFonts w:ascii="Cambria" w:hAnsi="Cambria"/>
-          <w:b/>
-          <w:bCs/>
-          <w:lang w:val="es-AR"/>
-        </w:rPr>
-        <w:t>.</w:t>
-      </w:r>
-      <w:r>
-        <w:rPr>
-          <w:rFonts w:ascii="Cambria" w:hAnsi="Cambria"/>
-          <w:b/>
-          <w:bCs/>
-          <w:lang w:val="es-AR"/>
-        </w:rPr>
-        <w:tab/>
-      </w:r>
-      <w:r>
-        <w:rPr>
-          <w:rFonts w:ascii="Cambria" w:hAnsi="Cambria"/>
-          <w:b/>
-          <w:bCs/>
-          <w:lang w:val="es-AR"/>
-        </w:rPr>
-        <w:tab/>
-      </w:r>
-      <w:r>
-        <w:rPr>
-          <w:rFonts w:ascii="Cambria" w:hAnsi="Cambria"/>
-          <w:b/>
-          <w:bCs/>
-          <w:lang w:val="es-AR"/>
-        </w:rPr>
-        <w:tab/>
-      </w:r>
-    </w:p>
-    <w:p>
-      <w:pPr>
-        <w:spacing w:line="276" w:lineRule="auto"/>
-        <w:rPr>
-          <w:rFonts w:ascii="Cambria" w:hAnsi="Cambria"/>
-          <w:b/>
-          <w:bCs/>
-          <w:lang w:val="es-AR"/>
-        </w:rPr>
-      </w:pPr>
-      <w:r>
-        <w:rPr>
-          <w:rFonts w:ascii="Cambria" w:hAnsi="Cambria"/>
-          <w:b/>
-          <w:bCs/>
-          <w:lang w:val="es-AR"/>
-        </w:rPr>
-        <w:tab/>
-      </w:r>
-      <w:r>
-        <w:rPr>
-          <w:rFonts w:ascii="Cambria" w:hAnsi="Cambria"/>
-          <w:b/>
-          <w:bCs/>
-          <w:lang w:val="es-AR"/>
-        </w:rPr>
-        <w:tab/>
-      </w:r>
-      <w:r>
-        <w:rPr>
-          <w:rFonts w:ascii="Cambria" w:hAnsi="Cambria"/>
-          <w:b/>
-          <w:bCs/>
-          <w:lang w:val="es-AR"/>
-        </w:rPr>
-        <w:tab/>
-        <w:t>Piatti Castro, Marco Augusto</w:t>
-      </w:r>
-      <w:r>
-        <w:rPr>
-          <w:rFonts w:ascii="Cambria" w:hAnsi="Cambria"/>
-          <w:b/>
-          <w:bCs/>
-          <w:lang w:val="es-AR"/>
-        </w:rPr>
-        <w:tab/>
-      </w:r>
-      <w:r>
-        <w:rPr>
-          <w:rFonts w:ascii="Cambria" w:hAnsi="Cambria"/>
-          <w:b/>
-          <w:bCs/>
-          <w:lang w:val="es-AR"/>
-        </w:rPr>
-        <w:tab/>
-      </w:r>
-      <w:r>
-        <w:rPr>
-          <w:rFonts w:ascii="Cambria" w:hAnsi="Cambria"/>
-          <w:b/>
-          <w:bCs/>
-          <w:lang w:val="es-AR"/>
-        </w:rPr>
-        <w:tab/>
-      </w:r>
-      <w:r>
-        <w:rPr>
-          <w:rFonts w:ascii="Cambria" w:hAnsi="Cambria"/>
-          <w:b/>
-          <w:bCs/>
-          <w:lang w:val="es-AR"/>
-        </w:rPr>
-        <w:t>1756450</w:t>
-      </w:r>
-      <w:r>
-        <w:rPr>
-          <w:rFonts w:ascii="Cambria" w:hAnsi="Cambria"/>
-          <w:b/>
-          <w:bCs/>
-          <w:lang w:val="es-AR"/>
-        </w:rPr>
-        <w:t>.</w:t>
-      </w:r>
-    </w:p>
-    <w:p>
-      <w:pPr>
         <w:rPr>
           <w:rFonts w:ascii="Cambria" w:hAnsi="Cambria"/>
           <w:b/>
@@ -738,19 +694,233 @@
         <w:br w:type="page"/>
       </w:r>
     </w:p>
-    <w:p>
-      <w:pPr>
-        <w:spacing w:line="276" w:lineRule="auto"/>
-        <w:rPr>
-          <w:rFonts w:ascii="Cambria" w:hAnsi="Cambria"/>
-          <w:b/>
-          <w:bCs/>
-          <w:lang w:val="es-AR"/>
-        </w:rPr>
-      </w:pPr>
-      <w:r>
-        <w:rPr>
-          <w:rFonts w:ascii="Cambria" w:hAnsi="Cambria"/>
+    <w:sdt>
+      <w:sdtPr>
+        <w:rPr>
+          <w:rFonts w:asciiTheme="minorHAnsi" w:eastAsiaTheme="minorHAnsi" w:hAnsiTheme="minorHAnsi" w:cstheme="minorBidi"/>
+          <w:color w:val="auto"/>
+          <w:sz w:val="22"/>
+          <w:szCs w:val="22"/>
+          <w:lang w:val="es-ES" w:eastAsia="en-US"/>
+        </w:rPr>
+        <w:id w:val="992068422"/>
+        <w:docPartObj>
+          <w:docPartGallery w:val="Table of Contents"/>
+          <w:docPartUnique/>
+        </w:docPartObj>
+      </w:sdtPr>
+      <w:sdtEndPr>
+        <w:rPr>
+          <w:b/>
+          <w:bCs/>
+        </w:rPr>
+      </w:sdtEndPr>
+      <w:sdtContent>
+        <w:p>
+          <w:pPr>
+            <w:pStyle w:val="TtuloTDC"/>
+          </w:pPr>
+          <w:proofErr w:type="spellStart"/>
+          <w:r>
+            <w:rPr>
+              <w:lang w:val="es-ES"/>
+            </w:rPr>
+            <w:t>Ind</w:t>
+          </w:r>
+          <w:r>
+            <w:rPr>
+              <w:lang w:val="es-ES"/>
+            </w:rPr>
+            <w:t>ice</w:t>
+          </w:r>
+          <w:proofErr w:type="spellEnd"/>
+        </w:p>
+        <w:p>
+          <w:pPr>
+            <w:pStyle w:val="TDC1"/>
+            <w:tabs>
+              <w:tab w:val="right" w:leader="dot" w:pos="9736"/>
+            </w:tabs>
+            <w:rPr>
+              <w:noProof/>
+            </w:rPr>
+          </w:pPr>
+          <w:r>
+            <w:fldChar w:fldCharType="begin"/>
+          </w:r>
+          <w:r>
+            <w:instrText xml:space="preserve"> TOC \o "1-3" \h \z \u </w:instrText>
+          </w:r>
+          <w:r>
+            <w:fldChar w:fldCharType="separate"/>
+          </w:r>
+          <w:hyperlink w:anchor="_Toc105270000" w:history="1">
+            <w:r>
+              <w:rPr>
+                <w:rStyle w:val="Hipervnculo"/>
+                <w:noProof/>
+                <w:lang w:val="es-AR"/>
+              </w:rPr>
+              <w:t>Modelo de Datos propuesto:</w:t>
+            </w:r>
+            <w:r>
+              <w:rPr>
+                <w:noProof/>
+                <w:webHidden/>
+              </w:rPr>
+              <w:tab/>
+            </w:r>
+            <w:r>
+              <w:rPr>
+                <w:noProof/>
+                <w:webHidden/>
+              </w:rPr>
+              <w:fldChar w:fldCharType="begin"/>
+            </w:r>
+            <w:r>
+              <w:rPr>
+                <w:noProof/>
+                <w:webHidden/>
+              </w:rPr>
+              <w:instrText xml:space="preserve"> PAGEREF _Toc105270000 \h </w:instrText>
+            </w:r>
+            <w:r>
+              <w:rPr>
+                <w:noProof/>
+                <w:webHidden/>
+              </w:rPr>
+            </w:r>
+            <w:r>
+              <w:rPr>
+                <w:noProof/>
+                <w:webHidden/>
+              </w:rPr>
+              <w:fldChar w:fldCharType="separate"/>
+            </w:r>
+            <w:r>
+              <w:rPr>
+                <w:noProof/>
+                <w:webHidden/>
+              </w:rPr>
+              <w:t>3</w:t>
+            </w:r>
+            <w:r>
+              <w:rPr>
+                <w:noProof/>
+                <w:webHidden/>
+              </w:rPr>
+              <w:fldChar w:fldCharType="end"/>
+            </w:r>
+          </w:hyperlink>
+        </w:p>
+        <w:p>
+          <w:pPr>
+            <w:pStyle w:val="TDC1"/>
+            <w:tabs>
+              <w:tab w:val="right" w:leader="dot" w:pos="9736"/>
+            </w:tabs>
+            <w:rPr>
+              <w:noProof/>
+            </w:rPr>
+          </w:pPr>
+          <w:hyperlink w:anchor="_Toc105270001" w:history="1">
+            <w:r>
+              <w:rPr>
+                <w:rStyle w:val="Hipervnculo"/>
+                <w:noProof/>
+                <w:lang w:val="es-AR"/>
+              </w:rPr>
+              <w:t>Estrategia de Migración:</w:t>
+            </w:r>
+            <w:r>
+              <w:rPr>
+                <w:noProof/>
+                <w:webHidden/>
+              </w:rPr>
+              <w:tab/>
+            </w:r>
+            <w:r>
+              <w:rPr>
+                <w:noProof/>
+                <w:webHidden/>
+              </w:rPr>
+              <w:fldChar w:fldCharType="begin"/>
+            </w:r>
+            <w:r>
+              <w:rPr>
+                <w:noProof/>
+                <w:webHidden/>
+              </w:rPr>
+              <w:instrText xml:space="preserve"> PAGEREF _Toc105270001 \h </w:instrText>
+            </w:r>
+            <w:r>
+              <w:rPr>
+                <w:noProof/>
+                <w:webHidden/>
+              </w:rPr>
+            </w:r>
+            <w:r>
+              <w:rPr>
+                <w:noProof/>
+                <w:webHidden/>
+              </w:rPr>
+              <w:fldChar w:fldCharType="separate"/>
+            </w:r>
+            <w:r>
+              <w:rPr>
+                <w:noProof/>
+                <w:webHidden/>
+              </w:rPr>
+              <w:t>4</w:t>
+            </w:r>
+            <w:r>
+              <w:rPr>
+                <w:noProof/>
+                <w:webHidden/>
+              </w:rPr>
+              <w:fldChar w:fldCharType="end"/>
+            </w:r>
+          </w:hyperlink>
+        </w:p>
+        <w:p>
+          <w:r>
+            <w:rPr>
+              <w:b/>
+              <w:bCs/>
+              <w:lang w:val="es-ES"/>
+            </w:rPr>
+            <w:fldChar w:fldCharType="end"/>
+          </w:r>
+        </w:p>
+      </w:sdtContent>
+    </w:sdt>
+    <w:p>
+      <w:pPr>
+        <w:rPr>
+          <w:rFonts w:asciiTheme="majorHAnsi" w:eastAsiaTheme="majorEastAsia" w:hAnsiTheme="majorHAnsi" w:cstheme="majorBidi"/>
+          <w:color w:val="2F5496" w:themeColor="accent1" w:themeShade="BF"/>
+          <w:sz w:val="32"/>
+          <w:szCs w:val="32"/>
+          <w:lang w:val="es-AR"/>
+        </w:rPr>
+      </w:pPr>
+      <w:r>
+        <w:rPr>
+          <w:lang w:val="es-AR"/>
+        </w:rPr>
+        <w:br w:type="page"/>
+      </w:r>
+    </w:p>
+    <w:p>
+      <w:pPr>
+        <w:pStyle w:val="Ttulo1"/>
+        <w:rPr>
+          <w:lang w:val="es-AR"/>
+        </w:rPr>
+      </w:pPr>
+      <w:bookmarkStart w:id="0" w:name="_Toc105270000"/>
+      <w:r>
+        <w:rPr>
           <w:noProof/>
           <w:lang w:val="es-AR"/>
         </w:rPr>
@@ -781,7 +951,7 @@
                     </pic:cNvPicPr>
                   </pic:nvPicPr>
                   <pic:blipFill>
-                    <a:blip r:embed="rId6" cstate="print">
+                    <a:blip r:embed="rId7" cstate="print">
                       <a:extLst>
                         <a:ext uri="{28A0092B-C50C-407E-A947-70E740481C1C}">
                           <a14:useLocalDpi xmlns:a14="http://schemas.microsoft.com/office/drawing/2010/main" val="0"/>
@@ -814,13 +984,11 @@
       </w:r>
       <w:r>
         <w:rPr>
-          <w:rFonts w:ascii="Cambria" w:hAnsi="Cambria"/>
-          <w:b/>
-          <w:bCs/>
           <w:lang w:val="es-AR"/>
         </w:rPr>
         <w:t>Modelo de Datos propuesto:</w:t>
       </w:r>
+      <w:bookmarkEnd w:id="0"/>
     </w:p>
     <w:p>
       <w:pPr>
@@ -854,49 +1022,38 @@
     </w:p>
     <w:p>
       <w:pPr>
-        <w:spacing w:line="276" w:lineRule="auto"/>
-        <w:jc w:val="both"/>
-        <w:rPr>
-          <w:rFonts w:ascii="Cambria" w:hAnsi="Cambria"/>
-          <w:b/>
-          <w:bCs/>
-          <w:lang w:val="es-AR"/>
-        </w:rPr>
-      </w:pPr>
-      <w:r>
-        <w:rPr>
-          <w:rFonts w:ascii="Cambria" w:hAnsi="Cambria"/>
-          <w:b/>
-          <w:bCs/>
+        <w:pStyle w:val="Ttulo1"/>
+        <w:rPr>
+          <w:lang w:val="es-AR"/>
+        </w:rPr>
+      </w:pPr>
+      <w:bookmarkStart w:id="1" w:name="_Toc105270001"/>
+      <w:r>
+        <w:rPr>
           <w:lang w:val="es-AR"/>
         </w:rPr>
         <w:lastRenderedPageBreak/>
         <w:t>Estrategia de Migración:</w:t>
       </w:r>
-    </w:p>
-    <w:p>
-      <w:pPr>
-        <w:spacing w:line="276" w:lineRule="auto"/>
-        <w:jc w:val="both"/>
-        <w:rPr>
-          <w:rFonts w:ascii="Cambria" w:hAnsi="Cambria"/>
-          <w:lang w:val="es-AR"/>
-        </w:rPr>
+      <w:bookmarkEnd w:id="1"/>
+    </w:p>
+    <w:p>
+      <w:pPr>
+        <w:pStyle w:val="NormalWeb"/>
       </w:pPr>
       <w:r>
         <w:rPr>
           <w:rFonts w:ascii="Cambria" w:hAnsi="Cambria"/>
           <w:noProof/>
-          <w:lang w:val="es-AR"/>
         </w:rPr>
         <w:drawing>
-          <wp:anchor distT="0" distB="0" distL="114300" distR="114300" simplePos="0" relativeHeight="251658240" behindDoc="0" locked="0" layoutInCell="1" allowOverlap="1" wp14:anchorId="6F9E8DCB" wp14:editId="5404E5FA">
+          <wp:anchor distT="0" distB="0" distL="114300" distR="114300" simplePos="0" relativeHeight="251658240" behindDoc="0" locked="0" layoutInCell="1" allowOverlap="1" wp14:anchorId="6F9E8DCB" wp14:editId="6001B85F">
             <wp:simplePos x="0" y="0"/>
             <wp:positionH relativeFrom="margin">
               <wp:align>right</wp:align>
             </wp:positionH>
             <wp:positionV relativeFrom="paragraph">
-              <wp:posOffset>909955</wp:posOffset>
+              <wp:posOffset>1157605</wp:posOffset>
             </wp:positionV>
             <wp:extent cx="6181725" cy="4076700"/>
             <wp:effectExtent l="0" t="0" r="9525" b="0"/>
@@ -915,7 +1072,7 @@
                     </pic:cNvPicPr>
                   </pic:nvPicPr>
                   <pic:blipFill>
-                    <a:blip r:embed="rId7">
+                    <a:blip r:embed="rId8">
                       <a:extLst>
                         <a:ext uri="{28A0092B-C50C-407E-A947-70E740481C1C}">
                           <a14:useLocalDpi xmlns:a14="http://schemas.microsoft.com/office/drawing/2010/main" val="0"/>
@@ -947,102 +1104,68 @@
         </w:drawing>
       </w:r>
       <w:r>
-        <w:rPr>
-          <w:rFonts w:ascii="Cambria" w:hAnsi="Cambria"/>
-          <w:lang w:val="es-AR"/>
-        </w:rPr>
-        <w:t xml:space="preserve">Optamos por </w:t>
-      </w:r>
-      <w:r>
-        <w:rPr>
-          <w:rFonts w:ascii="Cambria" w:hAnsi="Cambria"/>
-          <w:lang w:val="es-AR"/>
-        </w:rPr>
-        <w:t>cargar cada tabla por separado</w:t>
-      </w:r>
-      <w:r>
-        <w:rPr>
-          <w:rFonts w:ascii="Cambria" w:hAnsi="Cambria"/>
-          <w:lang w:val="es-AR"/>
-        </w:rPr>
-        <w:t xml:space="preserve"> y de manera individual</w:t>
-      </w:r>
-      <w:r>
-        <w:rPr>
-          <w:rFonts w:ascii="Cambria" w:hAnsi="Cambria"/>
-          <w:lang w:val="es-AR"/>
-        </w:rPr>
-        <w:t xml:space="preserve">, respetando el orden que nos determinen las </w:t>
-      </w:r>
-      <w:r>
-        <w:rPr>
-          <w:rFonts w:ascii="Cambria" w:hAnsi="Cambria"/>
-          <w:lang w:val="es-AR"/>
-        </w:rPr>
-        <w:t xml:space="preserve">relaciones entre las </w:t>
-      </w:r>
-      <w:r>
-        <w:rPr>
-          <w:rFonts w:ascii="Cambria" w:hAnsi="Cambria"/>
-          <w:lang w:val="es-AR"/>
-        </w:rPr>
-        <w:t xml:space="preserve">distintas </w:t>
-      </w:r>
-      <w:r>
-        <w:rPr>
-          <w:rFonts w:ascii="Cambria" w:hAnsi="Cambria"/>
-          <w:lang w:val="es-AR"/>
-        </w:rPr>
-        <w:t>entidades de nuestro modelo</w:t>
-      </w:r>
-      <w:r>
-        <w:rPr>
-          <w:rFonts w:ascii="Cambria" w:hAnsi="Cambria"/>
-          <w:lang w:val="es-AR"/>
-        </w:rPr>
-        <w:t>.</w:t>
-      </w:r>
-      <w:r>
-        <w:rPr>
-          <w:rFonts w:ascii="Cambria" w:hAnsi="Cambria"/>
-          <w:lang w:val="es-AR"/>
-        </w:rPr>
-        <w:t xml:space="preserve"> Primero cargamos las tablas que no referenciaban a ninguna otra (circuito, escuder</w:t>
-      </w:r>
-      <w:r>
-        <w:rPr>
-          <w:rFonts w:ascii="Cambria" w:hAnsi="Cambria"/>
-          <w:lang w:val="es-AR"/>
-        </w:rPr>
-        <w:t>í</w:t>
-      </w:r>
-      <w:r>
-        <w:rPr>
-          <w:rFonts w:ascii="Cambria" w:hAnsi="Cambria"/>
-          <w:lang w:val="es-AR"/>
-        </w:rPr>
-        <w:t>a, motor, neumático, freno, caja)</w:t>
-      </w:r>
-      <w:r>
-        <w:rPr>
-          <w:rFonts w:ascii="Cambria" w:hAnsi="Cambria"/>
-          <w:lang w:val="es-AR"/>
-        </w:rPr>
-        <w:t xml:space="preserve"> </w:t>
-      </w:r>
-      <w:r>
-        <w:rPr>
-          <w:rFonts w:ascii="Cambria" w:hAnsi="Cambria"/>
-          <w:lang w:val="es-AR"/>
-        </w:rPr>
-        <w:t>y de ahí continuamos migrando el resto de las tablas, que dependían de las anteriores ya creadas.</w:t>
+        <w:t>Optamos por cargar cada tabla por separado y de manera individual, respetando el orden que nos determinen las relaciones entre las distintas entidades de nuestro modelo. Primero cargamos las tablas que no referenciaban a ninguna otra (circuito, escudería, motor, neumático, freno, caja) y de ahí continuamos migrando el resto de las tablas, que dependían de las anteriores ya creadas.</w:t>
+      </w:r>
+    </w:p>
+    <w:p>
+      <w:pPr>
+        <w:pStyle w:val="NormalWeb"/>
+      </w:pPr>
+    </w:p>
+    <w:p>
+      <w:pPr>
+        <w:pStyle w:val="NormalWeb"/>
+      </w:pPr>
+      <w:r>
+        <w:t>A lo largo de este proceso nos encontramos con que habían algunos atributos de nuestras tablas que no pertenecían a la tabla Maestra, por esta razón es que decidimos hacer un LEFT JOIN para asociar dichos atributos y completar la carga de la tabla.</w:t>
+      </w:r>
+    </w:p>
+    <w:p>
+      <w:pPr>
+        <w:pStyle w:val="NormalWeb"/>
+      </w:pPr>
+      <w:r>
+        <w:t xml:space="preserve">En particular, para la carga de las tablas Freno, Telemetría Freno, Neumático, Telemetría Neumático y Cambio de Neumático decidimos realizar un </w:t>
+      </w:r>
+      <w:proofErr w:type="spellStart"/>
+      <w:r>
+        <w:t>insert</w:t>
+      </w:r>
+      <w:proofErr w:type="spellEnd"/>
+      <w:r>
+        <w:t xml:space="preserve"> distinto para cada freno y neumático ya que consideramos necesario cargarlos por separado.</w:t>
+      </w:r>
+    </w:p>
+    <w:p>
+      <w:pPr>
+        <w:pStyle w:val="NormalWeb"/>
+      </w:pPr>
+      <w:r>
+        <w:t xml:space="preserve">Por ejemplo, para la carga de la tabla </w:t>
+      </w:r>
+      <w:proofErr w:type="spellStart"/>
+      <w:r>
+        <w:t>Telemetria_Freno</w:t>
+      </w:r>
+      <w:proofErr w:type="spellEnd"/>
+      <w:r>
+        <w:t xml:space="preserve"> hicimos 4 </w:t>
+      </w:r>
+      <w:proofErr w:type="spellStart"/>
+      <w:r>
+        <w:t>inserts</w:t>
+      </w:r>
+      <w:proofErr w:type="spellEnd"/>
+      <w:r>
+        <w:t xml:space="preserve"> distintos para cada freno en particular (Tele_Freno1, Tele_Freno2, Tele_Freno3, Tele_Freno4).</w:t>
       </w:r>
     </w:p>
     <w:sectPr>
-      <w:footerReference w:type="default" r:id="rId8"/>
+      <w:footerReference w:type="default" r:id="rId9"/>
       <w:pgSz w:w="11906" w:h="16838"/>
       <w:pgMar w:top="1440" w:right="1080" w:bottom="1440" w:left="1080" w:header="708" w:footer="708" w:gutter="0"/>
       <w:cols w:space="708"/>
+      <w:titlePg/>
       <w:docGrid w:linePitch="360"/>
     </w:sectPr>
   </w:body>
@@ -1566,6 +1689,27 @@
     <w:name w:val="Normal"/>
     <w:qFormat/>
   </w:style>
+  <w:style w:type="paragraph" w:styleId="Ttulo1">
+    <w:name w:val="heading 1"/>
+    <w:basedOn w:val="Normal"/>
+    <w:next w:val="Normal"/>
+    <w:link w:val="Ttulo1Car"/>
+    <w:uiPriority w:val="9"/>
+    <w:qFormat/>
+    <w:rsid w:val="00A809C0"/>
+    <w:pPr>
+      <w:keepNext/>
+      <w:keepLines/>
+      <w:spacing w:before="240" w:after="0"/>
+      <w:outlineLvl w:val="0"/>
+    </w:pPr>
+    <w:rPr>
+      <w:rFonts w:asciiTheme="majorHAnsi" w:eastAsiaTheme="majorEastAsia" w:hAnsiTheme="majorHAnsi" w:cstheme="majorBidi"/>
+      <w:color w:val="2F5496" w:themeColor="accent1" w:themeShade="BF"/>
+      <w:sz w:val="32"/>
+      <w:szCs w:val="32"/>
+    </w:rPr>
+  </w:style>
   <w:style w:type="character" w:default="1" w:styleId="Fuentedeprrafopredeter">
     <w:name w:val="Default Paragraph Font"/>
     <w:uiPriority w:val="1"/>
@@ -1659,6 +1803,62 @@
       <w:color w:val="605E5C"/>
       <w:shd w:val="clear" w:color="auto" w:fill="E1DFDD"/>
     </w:rPr>
+  </w:style>
+  <w:style w:type="paragraph" w:styleId="NormalWeb">
+    <w:name w:val="Normal (Web)"/>
+    <w:basedOn w:val="Normal"/>
+    <w:uiPriority w:val="99"/>
+    <w:unhideWhenUsed/>
+    <w:rsid w:val="00E5109C"/>
+    <w:pPr>
+      <w:spacing w:before="100" w:beforeAutospacing="1" w:after="100" w:afterAutospacing="1" w:line="240" w:lineRule="auto"/>
+    </w:pPr>
+    <w:rPr>
+      <w:rFonts w:ascii="Times New Roman" w:eastAsia="Times New Roman" w:hAnsi="Times New Roman" w:cs="Times New Roman"/>
+      <w:sz w:val="24"/>
+      <w:szCs w:val="24"/>
+      <w:lang w:val="es-AR" w:eastAsia="es-ES_tradnl"/>
+    </w:rPr>
+  </w:style>
+  <w:style w:type="character" w:customStyle="1" w:styleId="Ttulo1Car">
+    <w:name w:val="Título 1 Car"/>
+    <w:basedOn w:val="Fuentedeprrafopredeter"/>
+    <w:link w:val="Ttulo1"/>
+    <w:uiPriority w:val="9"/>
+    <w:rsid w:val="00A809C0"/>
+    <w:rPr>
+      <w:rFonts w:asciiTheme="majorHAnsi" w:eastAsiaTheme="majorEastAsia" w:hAnsiTheme="majorHAnsi" w:cstheme="majorBidi"/>
+      <w:color w:val="2F5496" w:themeColor="accent1" w:themeShade="BF"/>
+      <w:sz w:val="32"/>
+      <w:szCs w:val="32"/>
+    </w:rPr>
+  </w:style>
+  <w:style w:type="paragraph" w:styleId="TtuloTDC">
+    <w:name w:val="TOC Heading"/>
+    <w:basedOn w:val="Ttulo1"/>
+    <w:next w:val="Normal"/>
+    <w:uiPriority w:val="39"/>
+    <w:unhideWhenUsed/>
+    <w:qFormat/>
+    <w:rsid w:val="00FB7D04"/>
+    <w:pPr>
+      <w:outlineLvl w:val="9"/>
+    </w:pPr>
+    <w:rPr>
+      <w:lang w:val="es-AR" w:eastAsia="es-AR"/>
+    </w:rPr>
+  </w:style>
+  <w:style w:type="paragraph" w:styleId="TDC1">
+    <w:name w:val="toc 1"/>
+    <w:basedOn w:val="Normal"/>
+    <w:next w:val="Normal"/>
+    <w:autoRedefine/>
+    <w:uiPriority w:val="39"/>
+    <w:unhideWhenUsed/>
+    <w:rsid w:val="00FB7D04"/>
+    <w:pPr>
+      <w:spacing w:after="100"/>
+    </w:pPr>
   </w:style>
 </w:styles>
 </file>
@@ -1974,4 +2174,16 @@
   <we:bindings/>
   <we:snapshot xmlns:r="http://schemas.openxmlformats.org/officeDocument/2006/relationships"/>
 </we:webextension>
+</file>
+
+<file path=customXml/item1.xml><?xml version="1.0" encoding="utf-8"?>
+<b:Sources xmlns:b="http://schemas.openxmlformats.org/officeDocument/2006/bibliography" xmlns="http://schemas.openxmlformats.org/officeDocument/2006/bibliography" SelectedStyle="\APASixthEditionOfficeOnline.xsl" StyleName="APA" Version="6"/>
+</file>
+
+<file path=customXml/itemProps1.xml><?xml version="1.0" encoding="utf-8"?>
+<ds:datastoreItem xmlns:ds="http://schemas.openxmlformats.org/officeDocument/2006/customXml" ds:itemID="{50F8FD03-B817-4A36-8387-B24E09D0318E}">
+  <ds:schemaRefs>
+    <ds:schemaRef ds:uri="http://schemas.openxmlformats.org/officeDocument/2006/bibliography"/>
+  </ds:schemaRefs>
+</ds:datastoreItem>
 </file>
</xml_diff>

<commit_message>
ya no tarde 15 horas
</commit_message>
<xml_diff>
--- a/TP/estrategia.docx
+++ b/TP/estrategia.docx
@@ -71,7 +71,7 @@
           <w:szCs w:val="36"/>
           <w:lang w:val="es-AR"/>
         </w:rPr>
-        <w:t xml:space="preserve"> - </w:t>
+        <w:t>I</w:t>
       </w:r>
       <w:r>
         <w:rPr>
@@ -82,7 +82,7 @@
           <w:szCs w:val="36"/>
           <w:lang w:val="es-AR"/>
         </w:rPr>
-        <w:t xml:space="preserve">Modelo y </w:t>
+        <w:t xml:space="preserve"> </w:t>
       </w:r>
       <w:r>
         <w:rPr>
@@ -93,7 +93,7 @@
           <w:szCs w:val="36"/>
           <w:lang w:val="es-AR"/>
         </w:rPr>
-        <w:t>M</w:t>
+        <w:t>–</w:t>
       </w:r>
       <w:r>
         <w:rPr>
@@ -104,7 +104,7 @@
           <w:szCs w:val="36"/>
           <w:lang w:val="es-AR"/>
         </w:rPr>
-        <w:t xml:space="preserve">igración de </w:t>
+        <w:t xml:space="preserve"> </w:t>
       </w:r>
       <w:r>
         <w:rPr>
@@ -115,18 +115,7 @@
           <w:szCs w:val="36"/>
           <w:lang w:val="es-AR"/>
         </w:rPr>
-        <w:t>D</w:t>
-      </w:r>
-      <w:r>
-        <w:rPr>
-          <w:rFonts w:ascii="Cambria" w:hAnsi="Cambria"/>
-          <w:b/>
-          <w:bCs/>
-          <w:sz w:val="36"/>
-          <w:szCs w:val="36"/>
-          <w:lang w:val="es-AR"/>
-        </w:rPr>
-        <w:t>atos</w:t>
+        <w:t>Modelo de BI y carga de datos.</w:t>
       </w:r>
     </w:p>
     <w:p>
@@ -331,25 +320,14 @@
         </w:rPr>
         <w:tab/>
       </w:r>
-      <w:proofErr w:type="spellStart"/>
-      <w:r>
-        <w:rPr>
-          <w:rFonts w:ascii="Cambria" w:hAnsi="Cambria"/>
-          <w:b/>
-          <w:bCs/>
-          <w:lang w:val="es-AR"/>
-        </w:rPr>
-        <w:t>Cabaleiro</w:t>
-      </w:r>
-      <w:proofErr w:type="spellEnd"/>
-      <w:r>
-        <w:rPr>
-          <w:rFonts w:ascii="Cambria" w:hAnsi="Cambria"/>
-          <w:b/>
-          <w:bCs/>
-          <w:lang w:val="es-AR"/>
-        </w:rPr>
-        <w:t>, Ulises</w:t>
+      <w:r>
+        <w:rPr>
+          <w:rFonts w:ascii="Cambria" w:hAnsi="Cambria"/>
+          <w:b/>
+          <w:bCs/>
+          <w:lang w:val="es-AR"/>
+        </w:rPr>
+        <w:t>Cabaleiro, Ulises</w:t>
       </w:r>
       <w:r>
         <w:rPr>
@@ -708,11 +686,11 @@
     <w:sdt>
       <w:sdtPr>
         <w:rPr>
-          <w:rFonts w:asciiTheme="minorHAnsi" w:eastAsiaTheme="minorHAnsi" w:hAnsiTheme="minorHAnsi" w:cstheme="minorBidi"/>
+          <w:rFonts w:ascii="Cambria" w:eastAsiaTheme="minorHAnsi" w:hAnsi="Cambria" w:cstheme="minorBidi"/>
           <w:color w:val="auto"/>
           <w:sz w:val="22"/>
           <w:szCs w:val="22"/>
-          <w:lang w:eastAsia="en-US"/>
+          <w:lang w:val="en-GB" w:eastAsia="en-US"/>
         </w:rPr>
         <w:id w:val="992068422"/>
         <w:docPartObj>
@@ -729,44 +707,57 @@
       <w:sdtContent>
         <w:p>
           <w:pPr>
-            <w:pStyle w:val="TtuloTDC"/>
+            <w:pStyle w:val="TOCHeading"/>
             <w:jc w:val="both"/>
+            <w:rPr>
+              <w:rFonts w:ascii="Cambria" w:hAnsi="Cambria"/>
+            </w:rPr>
           </w:pPr>
           <w:proofErr w:type="spellStart"/>
           <w:r>
+            <w:rPr>
+              <w:rFonts w:ascii="Cambria" w:hAnsi="Cambria"/>
+            </w:rPr>
             <w:t>Ind</w:t>
           </w:r>
           <w:r>
+            <w:rPr>
+              <w:rFonts w:ascii="Cambria" w:hAnsi="Cambria"/>
+            </w:rPr>
             <w:t>ice</w:t>
           </w:r>
           <w:proofErr w:type="spellEnd"/>
         </w:p>
         <w:p>
           <w:pPr>
-            <w:pStyle w:val="TDC1"/>
+            <w:pStyle w:val="TOC1"/>
             <w:tabs>
               <w:tab w:val="right" w:leader="dot" w:pos="9736"/>
             </w:tabs>
+            <w:jc w:val="both"/>
             <w:rPr>
-              <w:rFonts w:eastAsiaTheme="minorEastAsia"/>
+              <w:rFonts w:ascii="Cambria" w:eastAsiaTheme="minorEastAsia" w:hAnsi="Cambria"/>
               <w:noProof/>
               <w:lang w:val="es-AR" w:eastAsia="es-AR"/>
             </w:rPr>
           </w:pPr>
           <w:r>
             <w:rPr>
+              <w:rFonts w:ascii="Cambria" w:hAnsi="Cambria"/>
               <w:lang w:val="es-AR"/>
             </w:rPr>
             <w:fldChar w:fldCharType="begin"/>
           </w:r>
           <w:r>
             <w:rPr>
+              <w:rFonts w:ascii="Cambria" w:hAnsi="Cambria"/>
               <w:lang w:val="es-AR"/>
             </w:rPr>
             <w:instrText xml:space="preserve"> TOC \o "1-3" \h \z \u </w:instrText>
           </w:r>
           <w:r>
             <w:rPr>
+              <w:rFonts w:ascii="Cambria" w:hAnsi="Cambria"/>
               <w:lang w:val="es-AR"/>
             </w:rPr>
             <w:fldChar w:fldCharType="separate"/>
@@ -774,7 +765,8 @@
           <w:hyperlink w:anchor="_Toc107136438" w:history="1">
             <w:r>
               <w:rPr>
-                <w:rStyle w:val="Hipervnculo"/>
+                <w:rStyle w:val="Hyperlink"/>
+                <w:rFonts w:ascii="Cambria" w:hAnsi="Cambria"/>
                 <w:noProof/>
                 <w:lang w:val="es-AR"/>
               </w:rPr>
@@ -782,6 +774,7 @@
             </w:r>
             <w:r>
               <w:rPr>
+                <w:rFonts w:ascii="Cambria" w:hAnsi="Cambria"/>
                 <w:noProof/>
                 <w:webHidden/>
               </w:rPr>
@@ -789,6 +782,7 @@
             </w:r>
             <w:r>
               <w:rPr>
+                <w:rFonts w:ascii="Cambria" w:hAnsi="Cambria"/>
                 <w:noProof/>
                 <w:webHidden/>
               </w:rPr>
@@ -796,6 +790,7 @@
             </w:r>
             <w:r>
               <w:rPr>
+                <w:rFonts w:ascii="Cambria" w:hAnsi="Cambria"/>
                 <w:noProof/>
                 <w:webHidden/>
               </w:rPr>
@@ -803,12 +798,14 @@
             </w:r>
             <w:r>
               <w:rPr>
+                <w:rFonts w:ascii="Cambria" w:hAnsi="Cambria"/>
                 <w:noProof/>
                 <w:webHidden/>
               </w:rPr>
             </w:r>
             <w:r>
               <w:rPr>
+                <w:rFonts w:ascii="Cambria" w:hAnsi="Cambria"/>
                 <w:noProof/>
                 <w:webHidden/>
               </w:rPr>
@@ -816,6 +813,7 @@
             </w:r>
             <w:r>
               <w:rPr>
+                <w:rFonts w:ascii="Cambria" w:hAnsi="Cambria"/>
                 <w:noProof/>
                 <w:webHidden/>
               </w:rPr>
@@ -823,6 +821,7 @@
             </w:r>
             <w:r>
               <w:rPr>
+                <w:rFonts w:ascii="Cambria" w:hAnsi="Cambria"/>
                 <w:noProof/>
                 <w:webHidden/>
               </w:rPr>
@@ -832,12 +831,13 @@
         </w:p>
         <w:p>
           <w:pPr>
-            <w:pStyle w:val="TDC1"/>
+            <w:pStyle w:val="TOC1"/>
             <w:tabs>
               <w:tab w:val="right" w:leader="dot" w:pos="9736"/>
             </w:tabs>
+            <w:jc w:val="both"/>
             <w:rPr>
-              <w:rFonts w:eastAsiaTheme="minorEastAsia"/>
+              <w:rFonts w:ascii="Cambria" w:eastAsiaTheme="minorEastAsia" w:hAnsi="Cambria"/>
               <w:noProof/>
               <w:lang w:val="es-AR" w:eastAsia="es-AR"/>
             </w:rPr>
@@ -845,7 +845,8 @@
           <w:hyperlink w:anchor="_Toc107136439" w:history="1">
             <w:r>
               <w:rPr>
-                <w:rStyle w:val="Hipervnculo"/>
+                <w:rStyle w:val="Hyperlink"/>
+                <w:rFonts w:ascii="Cambria" w:hAnsi="Cambria"/>
                 <w:noProof/>
                 <w:lang w:val="es-AR"/>
               </w:rPr>
@@ -853,6 +854,7 @@
             </w:r>
             <w:r>
               <w:rPr>
+                <w:rFonts w:ascii="Cambria" w:hAnsi="Cambria"/>
                 <w:noProof/>
                 <w:webHidden/>
               </w:rPr>
@@ -860,6 +862,7 @@
             </w:r>
             <w:r>
               <w:rPr>
+                <w:rFonts w:ascii="Cambria" w:hAnsi="Cambria"/>
                 <w:noProof/>
                 <w:webHidden/>
               </w:rPr>
@@ -867,6 +870,7 @@
             </w:r>
             <w:r>
               <w:rPr>
+                <w:rFonts w:ascii="Cambria" w:hAnsi="Cambria"/>
                 <w:noProof/>
                 <w:webHidden/>
               </w:rPr>
@@ -874,12 +878,14 @@
             </w:r>
             <w:r>
               <w:rPr>
+                <w:rFonts w:ascii="Cambria" w:hAnsi="Cambria"/>
                 <w:noProof/>
                 <w:webHidden/>
               </w:rPr>
             </w:r>
             <w:r>
               <w:rPr>
+                <w:rFonts w:ascii="Cambria" w:hAnsi="Cambria"/>
                 <w:noProof/>
                 <w:webHidden/>
               </w:rPr>
@@ -887,6 +893,7 @@
             </w:r>
             <w:r>
               <w:rPr>
+                <w:rFonts w:ascii="Cambria" w:hAnsi="Cambria"/>
                 <w:noProof/>
                 <w:webHidden/>
               </w:rPr>
@@ -894,6 +901,7 @@
             </w:r>
             <w:r>
               <w:rPr>
+                <w:rFonts w:ascii="Cambria" w:hAnsi="Cambria"/>
                 <w:noProof/>
                 <w:webHidden/>
               </w:rPr>
@@ -903,12 +911,13 @@
         </w:p>
         <w:p>
           <w:pPr>
-            <w:pStyle w:val="TDC1"/>
+            <w:pStyle w:val="TOC1"/>
             <w:tabs>
               <w:tab w:val="right" w:leader="dot" w:pos="9736"/>
             </w:tabs>
+            <w:jc w:val="both"/>
             <w:rPr>
-              <w:rFonts w:eastAsiaTheme="minorEastAsia"/>
+              <w:rFonts w:ascii="Cambria" w:eastAsiaTheme="minorEastAsia" w:hAnsi="Cambria"/>
               <w:noProof/>
               <w:lang w:val="es-AR" w:eastAsia="es-AR"/>
             </w:rPr>
@@ -916,7 +925,8 @@
           <w:hyperlink w:anchor="_Toc107136440" w:history="1">
             <w:r>
               <w:rPr>
-                <w:rStyle w:val="Hipervnculo"/>
+                <w:rStyle w:val="Hyperlink"/>
+                <w:rFonts w:ascii="Cambria" w:hAnsi="Cambria"/>
                 <w:noProof/>
                 <w:lang w:val="es-AR"/>
               </w:rPr>
@@ -924,6 +934,7 @@
             </w:r>
             <w:r>
               <w:rPr>
+                <w:rFonts w:ascii="Cambria" w:hAnsi="Cambria"/>
                 <w:noProof/>
                 <w:webHidden/>
               </w:rPr>
@@ -931,6 +942,7 @@
             </w:r>
             <w:r>
               <w:rPr>
+                <w:rFonts w:ascii="Cambria" w:hAnsi="Cambria"/>
                 <w:noProof/>
                 <w:webHidden/>
               </w:rPr>
@@ -938,6 +950,7 @@
             </w:r>
             <w:r>
               <w:rPr>
+                <w:rFonts w:ascii="Cambria" w:hAnsi="Cambria"/>
                 <w:noProof/>
                 <w:webHidden/>
               </w:rPr>
@@ -945,12 +958,14 @@
             </w:r>
             <w:r>
               <w:rPr>
+                <w:rFonts w:ascii="Cambria" w:hAnsi="Cambria"/>
                 <w:noProof/>
                 <w:webHidden/>
               </w:rPr>
             </w:r>
             <w:r>
               <w:rPr>
+                <w:rFonts w:ascii="Cambria" w:hAnsi="Cambria"/>
                 <w:noProof/>
                 <w:webHidden/>
               </w:rPr>
@@ -958,6 +973,7 @@
             </w:r>
             <w:r>
               <w:rPr>
+                <w:rFonts w:ascii="Cambria" w:hAnsi="Cambria"/>
                 <w:noProof/>
                 <w:webHidden/>
               </w:rPr>
@@ -965,6 +981,7 @@
             </w:r>
             <w:r>
               <w:rPr>
+                <w:rFonts w:ascii="Cambria" w:hAnsi="Cambria"/>
                 <w:noProof/>
                 <w:webHidden/>
               </w:rPr>
@@ -974,12 +991,13 @@
         </w:p>
         <w:p>
           <w:pPr>
-            <w:pStyle w:val="TDC1"/>
+            <w:pStyle w:val="TOC1"/>
             <w:tabs>
               <w:tab w:val="right" w:leader="dot" w:pos="9736"/>
             </w:tabs>
+            <w:jc w:val="both"/>
             <w:rPr>
-              <w:rFonts w:eastAsiaTheme="minorEastAsia"/>
+              <w:rFonts w:ascii="Cambria" w:eastAsiaTheme="minorEastAsia" w:hAnsi="Cambria"/>
               <w:noProof/>
               <w:lang w:val="es-AR" w:eastAsia="es-AR"/>
             </w:rPr>
@@ -987,7 +1005,8 @@
           <w:hyperlink w:anchor="_Toc107136441" w:history="1">
             <w:r>
               <w:rPr>
-                <w:rStyle w:val="Hipervnculo"/>
+                <w:rStyle w:val="Hyperlink"/>
+                <w:rFonts w:ascii="Cambria" w:hAnsi="Cambria"/>
                 <w:noProof/>
                 <w:lang w:val="es-AR"/>
               </w:rPr>
@@ -995,6 +1014,7 @@
             </w:r>
             <w:r>
               <w:rPr>
+                <w:rFonts w:ascii="Cambria" w:hAnsi="Cambria"/>
                 <w:noProof/>
                 <w:webHidden/>
               </w:rPr>
@@ -1002,6 +1022,7 @@
             </w:r>
             <w:r>
               <w:rPr>
+                <w:rFonts w:ascii="Cambria" w:hAnsi="Cambria"/>
                 <w:noProof/>
                 <w:webHidden/>
               </w:rPr>
@@ -1009,6 +1030,7 @@
             </w:r>
             <w:r>
               <w:rPr>
+                <w:rFonts w:ascii="Cambria" w:hAnsi="Cambria"/>
                 <w:noProof/>
                 <w:webHidden/>
               </w:rPr>
@@ -1016,12 +1038,14 @@
             </w:r>
             <w:r>
               <w:rPr>
+                <w:rFonts w:ascii="Cambria" w:hAnsi="Cambria"/>
                 <w:noProof/>
                 <w:webHidden/>
               </w:rPr>
             </w:r>
             <w:r>
               <w:rPr>
+                <w:rFonts w:ascii="Cambria" w:hAnsi="Cambria"/>
                 <w:noProof/>
                 <w:webHidden/>
               </w:rPr>
@@ -1029,6 +1053,7 @@
             </w:r>
             <w:r>
               <w:rPr>
+                <w:rFonts w:ascii="Cambria" w:hAnsi="Cambria"/>
                 <w:noProof/>
                 <w:webHidden/>
               </w:rPr>
@@ -1036,6 +1061,7 @@
             </w:r>
             <w:r>
               <w:rPr>
+                <w:rFonts w:ascii="Cambria" w:hAnsi="Cambria"/>
                 <w:noProof/>
                 <w:webHidden/>
               </w:rPr>
@@ -1047,11 +1073,13 @@
           <w:pPr>
             <w:jc w:val="both"/>
             <w:rPr>
+              <w:rFonts w:ascii="Cambria" w:hAnsi="Cambria"/>
               <w:lang w:val="es-AR"/>
             </w:rPr>
           </w:pPr>
           <w:r>
             <w:rPr>
+              <w:rFonts w:ascii="Cambria" w:hAnsi="Cambria"/>
               <w:b/>
               <w:bCs/>
               <w:lang w:val="es-AR"/>
@@ -1065,7 +1093,7 @@
       <w:pPr>
         <w:jc w:val="both"/>
         <w:rPr>
-          <w:rFonts w:asciiTheme="majorHAnsi" w:eastAsiaTheme="majorEastAsia" w:hAnsiTheme="majorHAnsi" w:cstheme="majorBidi"/>
+          <w:rFonts w:ascii="Cambria" w:eastAsiaTheme="majorEastAsia" w:hAnsi="Cambria" w:cstheme="majorBidi"/>
           <w:color w:val="2F5496" w:themeColor="accent1" w:themeShade="BF"/>
           <w:sz w:val="32"/>
           <w:szCs w:val="32"/>
@@ -1074,6 +1102,7 @@
       </w:pPr>
       <w:r>
         <w:rPr>
+          <w:rFonts w:ascii="Cambria" w:hAnsi="Cambria"/>
           <w:lang w:val="es-AR"/>
         </w:rPr>
         <w:br w:type="page"/>
@@ -1081,15 +1110,17 @@
     </w:p>
     <w:p>
       <w:pPr>
-        <w:pStyle w:val="Ttulo1"/>
-        <w:jc w:val="both"/>
-        <w:rPr>
+        <w:pStyle w:val="Heading1"/>
+        <w:jc w:val="both"/>
+        <w:rPr>
+          <w:rFonts w:ascii="Cambria" w:hAnsi="Cambria"/>
           <w:lang w:val="es-AR"/>
         </w:rPr>
       </w:pPr>
       <w:bookmarkStart w:id="0" w:name="_Toc107136438"/>
       <w:r>
         <w:rPr>
+          <w:rFonts w:ascii="Cambria" w:hAnsi="Cambria"/>
           <w:noProof/>
           <w:lang w:val="es-AR"/>
         </w:rPr>
@@ -1153,18 +1184,21 @@
       </w:r>
       <w:r>
         <w:rPr>
+          <w:rFonts w:ascii="Cambria" w:hAnsi="Cambria"/>
           <w:lang w:val="es-AR"/>
         </w:rPr>
         <w:t xml:space="preserve">Modelo de Datos </w:t>
       </w:r>
       <w:r>
         <w:rPr>
+          <w:rFonts w:ascii="Cambria" w:hAnsi="Cambria"/>
           <w:lang w:val="es-AR"/>
         </w:rPr>
         <w:t xml:space="preserve">Transaccional </w:t>
       </w:r>
       <w:r>
         <w:rPr>
+          <w:rFonts w:ascii="Cambria" w:hAnsi="Cambria"/>
           <w:lang w:val="es-AR"/>
         </w:rPr>
         <w:t>propuesto:</w:t>
@@ -1173,6 +1207,13 @@
     </w:p>
     <w:p>
       <w:pPr>
+        <w:rPr>
+          <w:lang w:val="es-AR"/>
+        </w:rPr>
+      </w:pPr>
+    </w:p>
+    <w:p>
+      <w:pPr>
         <w:spacing w:line="276" w:lineRule="auto"/>
         <w:jc w:val="both"/>
         <w:rPr>
@@ -1205,15 +1246,17 @@
     </w:p>
     <w:p>
       <w:pPr>
-        <w:pStyle w:val="Ttulo1"/>
-        <w:jc w:val="both"/>
-        <w:rPr>
+        <w:pStyle w:val="Heading1"/>
+        <w:jc w:val="both"/>
+        <w:rPr>
+          <w:rFonts w:ascii="Cambria" w:hAnsi="Cambria"/>
           <w:lang w:val="es-AR"/>
         </w:rPr>
       </w:pPr>
       <w:bookmarkStart w:id="1" w:name="_Toc107136439"/>
       <w:r>
         <w:rPr>
+          <w:rFonts w:ascii="Cambria" w:hAnsi="Cambria"/>
           <w:lang w:val="es-AR"/>
         </w:rPr>
         <w:lastRenderedPageBreak/>
@@ -1221,12 +1264,14 @@
       </w:r>
       <w:r>
         <w:rPr>
+          <w:rFonts w:ascii="Cambria" w:hAnsi="Cambria"/>
           <w:lang w:val="es-AR"/>
         </w:rPr>
         <w:t xml:space="preserve"> del modelo Transaccional</w:t>
       </w:r>
       <w:r>
         <w:rPr>
+          <w:rFonts w:ascii="Cambria" w:hAnsi="Cambria"/>
           <w:lang w:val="es-AR"/>
         </w:rPr>
         <w:t>:</w:t>
@@ -1237,6 +1282,9 @@
       <w:pPr>
         <w:pStyle w:val="NormalWeb"/>
         <w:jc w:val="both"/>
+        <w:rPr>
+          <w:rFonts w:ascii="Cambria" w:hAnsi="Cambria"/>
+        </w:rPr>
       </w:pPr>
       <w:r>
         <w:rPr>
@@ -1301,6 +1349,9 @@
         </w:drawing>
       </w:r>
       <w:r>
+        <w:rPr>
+          <w:rFonts w:ascii="Cambria" w:hAnsi="Cambria"/>
+        </w:rPr>
         <w:t>Optamos por cargar cada tabla por separado y de manera individual, respetando el orden que nos determinen las relaciones entre las distintas entidades de nuestro modelo. Primero cargamos las tablas que no referenciaban a ninguna otra (circuito, escudería, motor, neumático, freno, caja) y de ahí continuamos migrando el resto de las tablas, que dependían de las anteriores ya creadas.</w:t>
       </w:r>
     </w:p>
@@ -1308,22 +1359,35 @@
       <w:pPr>
         <w:pStyle w:val="NormalWeb"/>
         <w:jc w:val="both"/>
+        <w:rPr>
+          <w:rFonts w:ascii="Cambria" w:hAnsi="Cambria"/>
+        </w:rPr>
       </w:pPr>
     </w:p>
     <w:p>
       <w:pPr>
         <w:pStyle w:val="NormalWeb"/>
         <w:jc w:val="both"/>
-      </w:pPr>
-      <w:r>
+        <w:rPr>
+          <w:rFonts w:ascii="Cambria" w:hAnsi="Cambria"/>
+        </w:rPr>
+      </w:pPr>
+      <w:r>
+        <w:rPr>
+          <w:rFonts w:ascii="Cambria" w:hAnsi="Cambria"/>
+        </w:rPr>
         <w:t xml:space="preserve">A lo largo de este proceso nos encontramos con que </w:t>
       </w:r>
-      <w:proofErr w:type="gramStart"/>
-      <w:r>
-        <w:t>habían</w:t>
-      </w:r>
-      <w:proofErr w:type="gramEnd"/>
-      <w:r>
+      <w:r>
+        <w:rPr>
+          <w:rFonts w:ascii="Cambria" w:hAnsi="Cambria"/>
+        </w:rPr>
+        <w:t>había</w:t>
+      </w:r>
+      <w:r>
+        <w:rPr>
+          <w:rFonts w:ascii="Cambria" w:hAnsi="Cambria"/>
+        </w:rPr>
         <w:t xml:space="preserve"> algunos atributos de nuestras tablas que no pertenecían a la tabla Maestra, por esta razón es que decidimos hacer un LEFT JOIN para asociar dichos atributos y completar la carga de la tabla.</w:t>
       </w:r>
     </w:p>
@@ -1331,16 +1395,28 @@
       <w:pPr>
         <w:pStyle w:val="NormalWeb"/>
         <w:jc w:val="both"/>
-      </w:pPr>
-      <w:r>
+        <w:rPr>
+          <w:rFonts w:ascii="Cambria" w:hAnsi="Cambria"/>
+        </w:rPr>
+      </w:pPr>
+      <w:r>
+        <w:rPr>
+          <w:rFonts w:ascii="Cambria" w:hAnsi="Cambria"/>
+        </w:rPr>
         <w:t xml:space="preserve">En particular, para la carga de las tablas Freno, Telemetría Freno, Neumático, Telemetría Neumático y Cambio de Neumático decidimos realizar un </w:t>
       </w:r>
       <w:proofErr w:type="spellStart"/>
       <w:r>
+        <w:rPr>
+          <w:rFonts w:ascii="Cambria" w:hAnsi="Cambria"/>
+        </w:rPr>
         <w:t>insert</w:t>
       </w:r>
       <w:proofErr w:type="spellEnd"/>
       <w:r>
+        <w:rPr>
+          <w:rFonts w:ascii="Cambria" w:hAnsi="Cambria"/>
+        </w:rPr>
         <w:t xml:space="preserve"> distinto para cada freno y neumático ya que consideramos necesario cargarlos por separado.</w:t>
       </w:r>
     </w:p>
@@ -1348,24 +1424,42 @@
       <w:pPr>
         <w:pStyle w:val="NormalWeb"/>
         <w:jc w:val="both"/>
-      </w:pPr>
-      <w:r>
+        <w:rPr>
+          <w:rFonts w:ascii="Cambria" w:hAnsi="Cambria"/>
+        </w:rPr>
+      </w:pPr>
+      <w:r>
+        <w:rPr>
+          <w:rFonts w:ascii="Cambria" w:hAnsi="Cambria"/>
+        </w:rPr>
         <w:t xml:space="preserve">Por ejemplo, para la carga de la tabla </w:t>
       </w:r>
       <w:proofErr w:type="spellStart"/>
       <w:r>
+        <w:rPr>
+          <w:rFonts w:ascii="Cambria" w:hAnsi="Cambria"/>
+        </w:rPr>
         <w:t>Telemetria_Freno</w:t>
       </w:r>
       <w:proofErr w:type="spellEnd"/>
       <w:r>
+        <w:rPr>
+          <w:rFonts w:ascii="Cambria" w:hAnsi="Cambria"/>
+        </w:rPr>
         <w:t xml:space="preserve"> hicimos 4 </w:t>
       </w:r>
       <w:proofErr w:type="spellStart"/>
       <w:r>
+        <w:rPr>
+          <w:rFonts w:ascii="Cambria" w:hAnsi="Cambria"/>
+        </w:rPr>
         <w:t>inserts</w:t>
       </w:r>
       <w:proofErr w:type="spellEnd"/>
       <w:r>
+        <w:rPr>
+          <w:rFonts w:ascii="Cambria" w:hAnsi="Cambria"/>
+        </w:rPr>
         <w:t xml:space="preserve"> distintos para cada freno en particular (Tele_Freno1, Tele_Freno2, Tele_Freno3, Tele_Freno4).</w:t>
       </w:r>
     </w:p>
@@ -1373,7 +1467,7 @@
       <w:pPr>
         <w:jc w:val="both"/>
         <w:rPr>
-          <w:rFonts w:ascii="Times New Roman" w:eastAsia="Times New Roman" w:hAnsi="Times New Roman" w:cs="Times New Roman"/>
+          <w:rFonts w:ascii="Cambria" w:eastAsia="Times New Roman" w:hAnsi="Cambria" w:cs="Times New Roman"/>
           <w:sz w:val="24"/>
           <w:szCs w:val="24"/>
           <w:lang w:val="es-AR" w:eastAsia="es-ES_tradnl"/>
@@ -1381,6 +1475,7 @@
       </w:pPr>
       <w:r>
         <w:rPr>
+          <w:rFonts w:ascii="Cambria" w:hAnsi="Cambria"/>
           <w:lang w:val="es-AR"/>
         </w:rPr>
         <w:br w:type="page"/>
@@ -1388,15 +1483,17 @@
     </w:p>
     <w:p>
       <w:pPr>
-        <w:pStyle w:val="Ttulo1"/>
-        <w:jc w:val="both"/>
-        <w:rPr>
+        <w:pStyle w:val="Heading1"/>
+        <w:jc w:val="both"/>
+        <w:rPr>
+          <w:rFonts w:ascii="Cambria" w:hAnsi="Cambria"/>
           <w:lang w:val="es-AR"/>
         </w:rPr>
       </w:pPr>
       <w:bookmarkStart w:id="2" w:name="_Toc107136440"/>
       <w:r>
         <w:rPr>
+          <w:rFonts w:ascii="Cambria" w:hAnsi="Cambria"/>
           <w:lang w:val="es-AR"/>
         </w:rPr>
         <w:lastRenderedPageBreak/>
@@ -1406,12 +1503,15 @@
     </w:p>
     <w:p>
       <w:pPr>
-        <w:rPr>
-          <w:lang w:val="es-AR"/>
-        </w:rPr>
-      </w:pPr>
-      <w:r>
-        <w:rPr>
+        <w:jc w:val="both"/>
+        <w:rPr>
+          <w:rFonts w:ascii="Cambria" w:hAnsi="Cambria"/>
+          <w:lang w:val="es-AR"/>
+        </w:rPr>
+      </w:pPr>
+      <w:r>
+        <w:rPr>
+          <w:rFonts w:ascii="Cambria" w:hAnsi="Cambria"/>
           <w:noProof/>
         </w:rPr>
         <w:drawing>
@@ -1466,41 +1566,45 @@
     </w:p>
     <w:p>
       <w:pPr>
-        <w:pStyle w:val="Ttulo1"/>
-        <w:jc w:val="both"/>
-        <w:rPr>
+        <w:pStyle w:val="Heading1"/>
+        <w:jc w:val="both"/>
+        <w:rPr>
+          <w:rFonts w:ascii="Cambria" w:hAnsi="Cambria"/>
           <w:lang w:val="es-AR"/>
         </w:rPr>
       </w:pPr>
       <w:bookmarkStart w:id="3" w:name="_Toc107136441"/>
       <w:r>
         <w:rPr>
+          <w:rFonts w:ascii="Cambria" w:hAnsi="Cambria"/>
           <w:lang w:val="es-AR"/>
         </w:rPr>
         <w:t xml:space="preserve">Estrategia de </w:t>
       </w:r>
-      <w:proofErr w:type="spellStart"/>
-      <w:r>
-        <w:rPr>
-          <w:lang w:val="es-AR"/>
-        </w:rPr>
-        <w:t>Migracion</w:t>
-      </w:r>
-      <w:proofErr w:type="spellEnd"/>
-      <w:r>
-        <w:rPr>
+      <w:r>
+        <w:rPr>
+          <w:rFonts w:ascii="Cambria" w:hAnsi="Cambria"/>
+          <w:lang w:val="es-AR"/>
+        </w:rPr>
+        <w:t>migración</w:t>
+      </w:r>
+      <w:r>
+        <w:rPr>
+          <w:rFonts w:ascii="Cambria" w:hAnsi="Cambria"/>
           <w:lang w:val="es-AR"/>
         </w:rPr>
         <w:t xml:space="preserve"> </w:t>
       </w:r>
       <w:r>
         <w:rPr>
+          <w:rFonts w:ascii="Cambria" w:hAnsi="Cambria"/>
           <w:lang w:val="es-AR"/>
         </w:rPr>
         <w:t xml:space="preserve">del modelo </w:t>
       </w:r>
       <w:r>
         <w:rPr>
+          <w:rFonts w:ascii="Cambria" w:hAnsi="Cambria"/>
           <w:lang w:val="es-AR"/>
         </w:rPr>
         <w:t>BI:</w:t>
@@ -1511,15 +1615,16 @@
       <w:pPr>
         <w:jc w:val="both"/>
         <w:rPr>
-          <w:lang w:val="es-AR"/>
-        </w:rPr>
-      </w:pPr>
-    </w:p>
-    <w:p>
-      <w:pPr>
-        <w:jc w:val="both"/>
-        <w:rPr>
-          <w:rFonts w:ascii="Times New Roman" w:hAnsi="Times New Roman" w:cs="Times New Roman"/>
+          <w:rFonts w:ascii="Cambria" w:hAnsi="Cambria"/>
+          <w:lang w:val="es-AR"/>
+        </w:rPr>
+      </w:pPr>
+    </w:p>
+    <w:p>
+      <w:pPr>
+        <w:jc w:val="both"/>
+        <w:rPr>
+          <w:rFonts w:ascii="Cambria" w:hAnsi="Cambria" w:cs="Times New Roman"/>
           <w:sz w:val="24"/>
           <w:szCs w:val="24"/>
           <w:lang w:val="es-AR"/>
@@ -1527,7 +1632,7 @@
       </w:pPr>
       <w:r>
         <w:rPr>
-          <w:rFonts w:ascii="Times New Roman" w:hAnsi="Times New Roman" w:cs="Times New Roman"/>
+          <w:rFonts w:ascii="Cambria" w:hAnsi="Cambria" w:cs="Times New Roman"/>
           <w:sz w:val="24"/>
           <w:szCs w:val="24"/>
           <w:lang w:val="es-AR"/>
@@ -1536,7 +1641,7 @@
       </w:r>
       <w:r>
         <w:rPr>
-          <w:rFonts w:ascii="Times New Roman" w:hAnsi="Times New Roman" w:cs="Times New Roman"/>
+          <w:rFonts w:ascii="Cambria" w:hAnsi="Cambria" w:cs="Times New Roman"/>
           <w:sz w:val="24"/>
           <w:szCs w:val="24"/>
           <w:lang w:val="es-AR"/>
@@ -1545,7 +1650,7 @@
       </w:r>
       <w:r>
         <w:rPr>
-          <w:rFonts w:ascii="Times New Roman" w:hAnsi="Times New Roman" w:cs="Times New Roman"/>
+          <w:rFonts w:ascii="Cambria" w:hAnsi="Cambria" w:cs="Times New Roman"/>
           <w:sz w:val="24"/>
           <w:szCs w:val="24"/>
           <w:lang w:val="es-AR"/>
@@ -1555,7 +1660,7 @@
       <w:proofErr w:type="spellStart"/>
       <w:r>
         <w:rPr>
-          <w:rFonts w:ascii="Times New Roman" w:hAnsi="Times New Roman" w:cs="Times New Roman"/>
+          <w:rFonts w:ascii="Cambria" w:hAnsi="Cambria" w:cs="Times New Roman"/>
           <w:sz w:val="24"/>
           <w:szCs w:val="24"/>
           <w:lang w:val="es-AR"/>
@@ -1565,7 +1670,7 @@
       <w:proofErr w:type="spellEnd"/>
       <w:r>
         <w:rPr>
-          <w:rFonts w:ascii="Times New Roman" w:hAnsi="Times New Roman" w:cs="Times New Roman"/>
+          <w:rFonts w:ascii="Cambria" w:hAnsi="Cambria" w:cs="Times New Roman"/>
           <w:sz w:val="24"/>
           <w:szCs w:val="24"/>
           <w:lang w:val="es-AR"/>
@@ -1577,7 +1682,7 @@
       <w:pPr>
         <w:jc w:val="both"/>
         <w:rPr>
-          <w:rFonts w:ascii="Times New Roman" w:hAnsi="Times New Roman" w:cs="Times New Roman"/>
+          <w:rFonts w:ascii="Cambria" w:hAnsi="Cambria" w:cs="Times New Roman"/>
           <w:sz w:val="24"/>
           <w:szCs w:val="24"/>
           <w:lang w:val="es-AR"/>
@@ -1585,7 +1690,7 @@
       </w:pPr>
       <w:r>
         <w:rPr>
-          <w:rFonts w:ascii="Times New Roman" w:hAnsi="Times New Roman" w:cs="Times New Roman"/>
+          <w:rFonts w:ascii="Cambria" w:hAnsi="Cambria" w:cs="Times New Roman"/>
           <w:sz w:val="24"/>
           <w:szCs w:val="24"/>
           <w:lang w:val="es-AR"/>
@@ -1594,7 +1699,7 @@
       </w:r>
       <w:r>
         <w:rPr>
-          <w:rFonts w:ascii="Times New Roman" w:hAnsi="Times New Roman" w:cs="Times New Roman"/>
+          <w:rFonts w:ascii="Cambria" w:hAnsi="Cambria" w:cs="Times New Roman"/>
           <w:sz w:val="24"/>
           <w:szCs w:val="24"/>
           <w:lang w:val="es-AR"/>
@@ -1603,39 +1708,22 @@
       </w:r>
       <w:r>
         <w:rPr>
-          <w:rFonts w:ascii="Times New Roman" w:hAnsi="Times New Roman" w:cs="Times New Roman"/>
+          <w:rFonts w:ascii="Cambria" w:hAnsi="Cambria" w:cs="Times New Roman"/>
           <w:sz w:val="24"/>
           <w:szCs w:val="24"/>
           <w:lang w:val="es-AR"/>
         </w:rPr>
-        <w:t xml:space="preserve"> </w:t>
-      </w:r>
-      <w:r>
-        <w:rPr>
-          <w:rFonts w:ascii="Times New Roman" w:hAnsi="Times New Roman" w:cs="Times New Roman"/>
+        <w:t xml:space="preserve"> Para la confección de dichas tablas, comenzamos por añadir las dimensiones correspondientes y luego les agregamos columnas de datos según fueran necesarias para </w:t>
+      </w:r>
+      <w:r>
+        <w:rPr>
+          <w:rFonts w:ascii="Cambria" w:hAnsi="Cambria" w:cs="Times New Roman"/>
           <w:sz w:val="24"/>
           <w:szCs w:val="24"/>
           <w:lang w:val="es-AR"/>
         </w:rPr>
-        <w:t xml:space="preserve">Para la confección de dichas tablas, comenzamos por añadir las dimensiones correspondientes y luego les agregamos columnas de datos según fueran necesarias para cumplir con los </w:t>
-      </w:r>
-      <w:r>
-        <w:rPr>
-          <w:rFonts w:ascii="Times New Roman" w:hAnsi="Times New Roman" w:cs="Times New Roman"/>
-          <w:sz w:val="24"/>
-          <w:szCs w:val="24"/>
-          <w:lang w:val="es-AR"/>
-        </w:rPr>
-        <w:t>requerimientos</w:t>
-      </w:r>
-      <w:r>
-        <w:rPr>
-          <w:rFonts w:ascii="Times New Roman" w:hAnsi="Times New Roman" w:cs="Times New Roman"/>
-          <w:sz w:val="24"/>
-          <w:szCs w:val="24"/>
-          <w:lang w:val="es-AR"/>
-        </w:rPr>
-        <w:t xml:space="preserve"> determinados por las vistas pedidas, evitando así incluir columnas innecesarias.</w:t>
+        <w:lastRenderedPageBreak/>
+        <w:t>cumplir con los requerimientos determinados por las vistas pedidas, evitando así incluir columnas innecesarias.</w:t>
       </w:r>
     </w:p>
     <w:sectPr>
@@ -1694,7 +1782,7 @@
     <w:sdtContent>
       <w:p>
         <w:pPr>
-          <w:pStyle w:val="Piedepgina"/>
+          <w:pStyle w:val="Footer"/>
           <w:jc w:val="right"/>
           <w:rPr>
             <w:rFonts w:ascii="Cambria" w:hAnsi="Cambria"/>
@@ -1737,7 +1825,7 @@
   </w:sdt>
   <w:p>
     <w:pPr>
-      <w:pStyle w:val="Piedepgina"/>
+      <w:pStyle w:val="Footer"/>
     </w:pPr>
   </w:p>
 </w:ftr>
@@ -2167,11 +2255,11 @@
     <w:name w:val="Normal"/>
     <w:qFormat/>
   </w:style>
-  <w:style w:type="paragraph" w:styleId="Ttulo1">
+  <w:style w:type="paragraph" w:styleId="Heading1">
     <w:name w:val="heading 1"/>
     <w:basedOn w:val="Normal"/>
     <w:next w:val="Normal"/>
-    <w:link w:val="Ttulo1Car"/>
+    <w:link w:val="Heading1Char"/>
     <w:uiPriority w:val="9"/>
     <w:qFormat/>
     <w:rsid w:val="00A809C0"/>
@@ -2188,13 +2276,13 @@
       <w:szCs w:val="32"/>
     </w:rPr>
   </w:style>
-  <w:style w:type="character" w:default="1" w:styleId="Fuentedeprrafopredeter">
+  <w:style w:type="character" w:default="1" w:styleId="DefaultParagraphFont">
     <w:name w:val="Default Paragraph Font"/>
     <w:uiPriority w:val="1"/>
     <w:semiHidden/>
     <w:unhideWhenUsed/>
   </w:style>
-  <w:style w:type="table" w:default="1" w:styleId="Tablanormal">
+  <w:style w:type="table" w:default="1" w:styleId="TableNormal">
     <w:name w:val="Normal Table"/>
     <w:uiPriority w:val="99"/>
     <w:semiHidden/>
@@ -2209,16 +2297,16 @@
       </w:tblCellMar>
     </w:tblPr>
   </w:style>
-  <w:style w:type="numbering" w:default="1" w:styleId="Sinlista">
+  <w:style w:type="numbering" w:default="1" w:styleId="NoList">
     <w:name w:val="No List"/>
     <w:uiPriority w:val="99"/>
     <w:semiHidden/>
     <w:unhideWhenUsed/>
   </w:style>
-  <w:style w:type="paragraph" w:styleId="Encabezado">
+  <w:style w:type="paragraph" w:styleId="Header">
     <w:name w:val="header"/>
     <w:basedOn w:val="Normal"/>
-    <w:link w:val="EncabezadoCar"/>
+    <w:link w:val="HeaderChar"/>
     <w:uiPriority w:val="99"/>
     <w:unhideWhenUsed/>
     <w:rsid w:val="00943894"/>
@@ -2230,17 +2318,17 @@
       <w:spacing w:after="0" w:line="240" w:lineRule="auto"/>
     </w:pPr>
   </w:style>
-  <w:style w:type="character" w:customStyle="1" w:styleId="EncabezadoCar">
-    <w:name w:val="Encabezado Car"/>
-    <w:basedOn w:val="Fuentedeprrafopredeter"/>
-    <w:link w:val="Encabezado"/>
+  <w:style w:type="character" w:customStyle="1" w:styleId="HeaderChar">
+    <w:name w:val="Header Char"/>
+    <w:basedOn w:val="DefaultParagraphFont"/>
+    <w:link w:val="Header"/>
     <w:uiPriority w:val="99"/>
     <w:rsid w:val="00943894"/>
   </w:style>
-  <w:style w:type="paragraph" w:styleId="Piedepgina">
+  <w:style w:type="paragraph" w:styleId="Footer">
     <w:name w:val="footer"/>
     <w:basedOn w:val="Normal"/>
-    <w:link w:val="PiedepginaCar"/>
+    <w:link w:val="FooterChar"/>
     <w:uiPriority w:val="99"/>
     <w:unhideWhenUsed/>
     <w:rsid w:val="00943894"/>
@@ -2252,16 +2340,16 @@
       <w:spacing w:after="0" w:line="240" w:lineRule="auto"/>
     </w:pPr>
   </w:style>
-  <w:style w:type="character" w:customStyle="1" w:styleId="PiedepginaCar">
-    <w:name w:val="Pie de página Car"/>
-    <w:basedOn w:val="Fuentedeprrafopredeter"/>
-    <w:link w:val="Piedepgina"/>
+  <w:style w:type="character" w:customStyle="1" w:styleId="FooterChar">
+    <w:name w:val="Footer Char"/>
+    <w:basedOn w:val="DefaultParagraphFont"/>
+    <w:link w:val="Footer"/>
     <w:uiPriority w:val="99"/>
     <w:rsid w:val="00943894"/>
   </w:style>
-  <w:style w:type="character" w:styleId="Hipervnculo">
+  <w:style w:type="character" w:styleId="Hyperlink">
     <w:name w:val="Hyperlink"/>
-    <w:basedOn w:val="Fuentedeprrafopredeter"/>
+    <w:basedOn w:val="DefaultParagraphFont"/>
     <w:uiPriority w:val="99"/>
     <w:unhideWhenUsed/>
     <w:rsid w:val="0081390C"/>
@@ -2270,9 +2358,9 @@
       <w:u w:val="single"/>
     </w:rPr>
   </w:style>
-  <w:style w:type="character" w:styleId="Mencinsinresolver">
+  <w:style w:type="character" w:styleId="UnresolvedMention">
     <w:name w:val="Unresolved Mention"/>
-    <w:basedOn w:val="Fuentedeprrafopredeter"/>
+    <w:basedOn w:val="DefaultParagraphFont"/>
     <w:uiPriority w:val="99"/>
     <w:semiHidden/>
     <w:unhideWhenUsed/>
@@ -2298,10 +2386,10 @@
       <w:lang w:val="es-AR" w:eastAsia="es-ES_tradnl"/>
     </w:rPr>
   </w:style>
-  <w:style w:type="character" w:customStyle="1" w:styleId="Ttulo1Car">
-    <w:name w:val="Título 1 Car"/>
-    <w:basedOn w:val="Fuentedeprrafopredeter"/>
-    <w:link w:val="Ttulo1"/>
+  <w:style w:type="character" w:customStyle="1" w:styleId="Heading1Char">
+    <w:name w:val="Heading 1 Char"/>
+    <w:basedOn w:val="DefaultParagraphFont"/>
+    <w:link w:val="Heading1"/>
     <w:uiPriority w:val="9"/>
     <w:rsid w:val="00A809C0"/>
     <w:rPr>
@@ -2311,9 +2399,9 @@
       <w:szCs w:val="32"/>
     </w:rPr>
   </w:style>
-  <w:style w:type="paragraph" w:styleId="TtuloTDC">
+  <w:style w:type="paragraph" w:styleId="TOCHeading">
     <w:name w:val="TOC Heading"/>
-    <w:basedOn w:val="Ttulo1"/>
+    <w:basedOn w:val="Heading1"/>
     <w:next w:val="Normal"/>
     <w:uiPriority w:val="39"/>
     <w:unhideWhenUsed/>
@@ -2326,7 +2414,7 @@
       <w:lang w:val="es-AR" w:eastAsia="es-AR"/>
     </w:rPr>
   </w:style>
-  <w:style w:type="paragraph" w:styleId="TDC1">
+  <w:style w:type="paragraph" w:styleId="TOC1">
     <w:name w:val="toc 1"/>
     <w:basedOn w:val="Normal"/>
     <w:next w:val="Normal"/>

</xml_diff>